<commit_message>
Update index page for popular tasker
</commit_message>
<xml_diff>
--- a/GROUP15.docx
+++ b/GROUP15.docx
@@ -139,11 +139,19 @@
           <w:color w:val="000000" w:themeColor="text1"/>
         </w:rPr>
       </w:pPr>
+      <w:proofErr w:type="spellStart"/>
       <w:r>
         <w:rPr>
           <w:color w:val="000000" w:themeColor="text1"/>
         </w:rPr>
-        <w:t>Khor Shao Liang</w:t>
+        <w:t>Khor</w:t>
+      </w:r>
+      <w:proofErr w:type="spellEnd"/>
+      <w:r>
+        <w:rPr>
+          <w:color w:val="000000" w:themeColor="text1"/>
+        </w:rPr>
+        <w:t xml:space="preserve"> Shao Liang</w:t>
       </w:r>
       <w:r>
         <w:rPr>
@@ -160,12 +168,28 @@
           <w:color w:val="000000" w:themeColor="text1"/>
         </w:rPr>
       </w:pPr>
+      <w:proofErr w:type="spellStart"/>
       <w:r>
         <w:rPr>
           <w:color w:val="000000" w:themeColor="text1"/>
         </w:rPr>
-        <w:t>Teo Wen Zong</w:t>
-      </w:r>
+        <w:t>Teo</w:t>
+      </w:r>
+      <w:proofErr w:type="spellEnd"/>
+      <w:r>
+        <w:rPr>
+          <w:color w:val="000000" w:themeColor="text1"/>
+        </w:rPr>
+        <w:t xml:space="preserve"> Wen </w:t>
+      </w:r>
+      <w:proofErr w:type="spellStart"/>
+      <w:r>
+        <w:rPr>
+          <w:color w:val="000000" w:themeColor="text1"/>
+        </w:rPr>
+        <w:t>Zong</w:t>
+      </w:r>
+      <w:proofErr w:type="spellEnd"/>
       <w:r>
         <w:rPr>
           <w:color w:val="000000" w:themeColor="text1"/>
@@ -814,8 +838,13 @@
     </w:p>
     <w:p>
       <w:r>
-        <w:t>Server Page language: PHP, Javascript</w:t>
-      </w:r>
+        <w:t xml:space="preserve">Server Page language: PHP, </w:t>
+      </w:r>
+      <w:proofErr w:type="spellStart"/>
+      <w:r>
+        <w:t>Javascript</w:t>
+      </w:r>
+      <w:proofErr w:type="spellEnd"/>
     </w:p>
     <w:p>
       <w:r>
@@ -1213,59 +1242,212 @@
     </w:p>
     <w:p/>
     <w:p>
-      <w:pPr>
-        <w:rPr>
-          <w:rFonts w:ascii="Menlo" w:hAnsi="Menlo" w:cs="Menlo"/>
-          <w:sz w:val="21"/>
-        </w:rPr>
-      </w:pPr>
-      <w:r>
-        <w:rPr>
-          <w:rFonts w:ascii="Menlo" w:hAnsi="Menlo" w:cs="Menlo"/>
-          <w:sz w:val="21"/>
-        </w:rPr>
-        <w:t>SELECT t.username FROM bid b, task t</w:t>
-      </w:r>
-    </w:p>
-    <w:p>
-      <w:pPr>
-        <w:rPr>
-          <w:rFonts w:ascii="Menlo" w:hAnsi="Menlo" w:cs="Menlo"/>
-          <w:sz w:val="21"/>
-        </w:rPr>
-      </w:pPr>
-      <w:r>
-        <w:rPr>
-          <w:rFonts w:ascii="Menlo" w:hAnsi="Menlo" w:cs="Menlo"/>
-          <w:sz w:val="21"/>
-        </w:rPr>
-        <w:t>WHERE t.taskid = b.taskid AND t.username = b.taskowner</w:t>
-      </w:r>
-    </w:p>
-    <w:p>
-      <w:pPr>
-        <w:rPr>
-          <w:rFonts w:ascii="Menlo" w:hAnsi="Menlo" w:cs="Menlo"/>
-          <w:sz w:val="21"/>
-        </w:rPr>
-      </w:pPr>
-      <w:r>
-        <w:rPr>
-          <w:rFonts w:ascii="Menlo" w:hAnsi="Menlo" w:cs="Menlo"/>
-          <w:sz w:val="21"/>
-        </w:rPr>
-        <w:t>AND t.type = 'Miscellan</w:t>
-      </w:r>
-      <w:r>
-        <w:rPr>
-          <w:rFonts w:ascii="Menlo" w:hAnsi="Menlo" w:cs="Menlo"/>
+      <w:r>
+        <w:rPr>
+          <w:noProof/>
+          <w:lang w:val="en-GB" w:eastAsia="zh-CN"/>
+        </w:rPr>
+        <w:lastRenderedPageBreak/>
+        <w:drawing>
+          <wp:inline distT="0" distB="0" distL="0" distR="0" wp14:anchorId="10908FE2" wp14:editId="509A52F4">
+            <wp:extent cx="4690110" cy="2207260"/>
+            <wp:effectExtent l="0" t="0" r="8890" b="2540"/>
+            <wp:docPr id="5" name="Picture 5" descr="/Users/khorshaoliang/Desktop/Screen Shot 2017-11-03 at 9.13.51 AM.png"/>
+            <wp:cNvGraphicFramePr>
+              <a:graphicFrameLocks xmlns:a="http://schemas.openxmlformats.org/drawingml/2006/main" noChangeAspect="1"/>
+            </wp:cNvGraphicFramePr>
+            <a:graphic xmlns:a="http://schemas.openxmlformats.org/drawingml/2006/main">
+              <a:graphicData uri="http://schemas.openxmlformats.org/drawingml/2006/picture">
+                <pic:pic xmlns:pic="http://schemas.openxmlformats.org/drawingml/2006/picture">
+                  <pic:nvPicPr>
+                    <pic:cNvPr id="0" name="Picture 2" descr="/Users/khorshaoliang/Desktop/Screen Shot 2017-11-03 at 9.13.51 AM.png"/>
+                    <pic:cNvPicPr>
+                      <a:picLocks noChangeAspect="1" noChangeArrowheads="1"/>
+                    </pic:cNvPicPr>
+                  </pic:nvPicPr>
+                  <pic:blipFill>
+                    <a:blip r:embed="rId13">
+                      <a:extLst>
+                        <a:ext uri="{28A0092B-C50C-407E-A947-70E740481C1C}">
+                          <a14:useLocalDpi xmlns:a14="http://schemas.microsoft.com/office/drawing/2010/main" val="0"/>
+                        </a:ext>
+                      </a:extLst>
+                    </a:blip>
+                    <a:srcRect/>
+                    <a:stretch>
+                      <a:fillRect/>
+                    </a:stretch>
+                  </pic:blipFill>
+                  <pic:spPr bwMode="auto">
+                    <a:xfrm>
+                      <a:off x="0" y="0"/>
+                      <a:ext cx="4690110" cy="2207260"/>
+                    </a:xfrm>
+                    <a:prstGeom prst="rect">
+                      <a:avLst/>
+                    </a:prstGeom>
+                    <a:noFill/>
+                    <a:ln>
+                      <a:noFill/>
+                    </a:ln>
+                  </pic:spPr>
+                </pic:pic>
+              </a:graphicData>
+            </a:graphic>
+          </wp:inline>
+        </w:drawing>
+      </w:r>
+    </w:p>
+    <w:p/>
+    <w:p>
+      <w:pPr>
+        <w:rPr>
+          <w:rFonts w:ascii="Courier New" w:hAnsi="Courier New" w:cs="Courier New"/>
+          <w:sz w:val="21"/>
+        </w:rPr>
+      </w:pPr>
+      <w:r>
+        <w:rPr>
+          <w:rFonts w:ascii="Courier New" w:hAnsi="Courier New" w:cs="Courier New"/>
+          <w:sz w:val="21"/>
+        </w:rPr>
+        <w:t xml:space="preserve">SELECT </w:t>
+      </w:r>
+      <w:proofErr w:type="spellStart"/>
+      <w:proofErr w:type="gramStart"/>
+      <w:r>
+        <w:rPr>
+          <w:rFonts w:ascii="Courier New" w:hAnsi="Courier New" w:cs="Courier New"/>
+          <w:sz w:val="21"/>
+        </w:rPr>
+        <w:t>t.username</w:t>
+      </w:r>
+      <w:proofErr w:type="spellEnd"/>
+      <w:proofErr w:type="gramEnd"/>
+      <w:r>
+        <w:rPr>
+          <w:rFonts w:ascii="Courier New" w:hAnsi="Courier New" w:cs="Courier New"/>
+          <w:sz w:val="21"/>
+        </w:rPr>
+        <w:t xml:space="preserve"> FROM bid b, task t</w:t>
+      </w:r>
+    </w:p>
+    <w:p>
+      <w:pPr>
+        <w:rPr>
+          <w:rFonts w:ascii="Courier New" w:hAnsi="Courier New" w:cs="Courier New"/>
+          <w:sz w:val="21"/>
+        </w:rPr>
+      </w:pPr>
+      <w:r>
+        <w:rPr>
+          <w:rFonts w:ascii="Courier New" w:hAnsi="Courier New" w:cs="Courier New"/>
+          <w:sz w:val="21"/>
+        </w:rPr>
+        <w:t xml:space="preserve">WHERE </w:t>
+      </w:r>
+      <w:proofErr w:type="spellStart"/>
+      <w:proofErr w:type="gramStart"/>
+      <w:r>
+        <w:rPr>
+          <w:rFonts w:ascii="Courier New" w:hAnsi="Courier New" w:cs="Courier New"/>
+          <w:sz w:val="21"/>
+        </w:rPr>
+        <w:t>t.taskid</w:t>
+      </w:r>
+      <w:proofErr w:type="spellEnd"/>
+      <w:proofErr w:type="gramEnd"/>
+      <w:r>
+        <w:rPr>
+          <w:rFonts w:ascii="Courier New" w:hAnsi="Courier New" w:cs="Courier New"/>
+          <w:sz w:val="21"/>
+        </w:rPr>
+        <w:t xml:space="preserve"> = </w:t>
+      </w:r>
+      <w:proofErr w:type="spellStart"/>
+      <w:r>
+        <w:rPr>
+          <w:rFonts w:ascii="Courier New" w:hAnsi="Courier New" w:cs="Courier New"/>
+          <w:sz w:val="21"/>
+        </w:rPr>
+        <w:t>b.taskid</w:t>
+      </w:r>
+      <w:proofErr w:type="spellEnd"/>
+      <w:r>
+        <w:rPr>
+          <w:rFonts w:ascii="Courier New" w:hAnsi="Courier New" w:cs="Courier New"/>
+          <w:sz w:val="21"/>
+        </w:rPr>
+        <w:t xml:space="preserve"> AND </w:t>
+      </w:r>
+      <w:proofErr w:type="spellStart"/>
+      <w:r>
+        <w:rPr>
+          <w:rFonts w:ascii="Courier New" w:hAnsi="Courier New" w:cs="Courier New"/>
+          <w:sz w:val="21"/>
+        </w:rPr>
+        <w:t>t.username</w:t>
+      </w:r>
+      <w:proofErr w:type="spellEnd"/>
+      <w:r>
+        <w:rPr>
+          <w:rFonts w:ascii="Courier New" w:hAnsi="Courier New" w:cs="Courier New"/>
+          <w:sz w:val="21"/>
+        </w:rPr>
+        <w:t xml:space="preserve"> = </w:t>
+      </w:r>
+      <w:proofErr w:type="spellStart"/>
+      <w:r>
+        <w:rPr>
+          <w:rFonts w:ascii="Courier New" w:hAnsi="Courier New" w:cs="Courier New"/>
+          <w:sz w:val="21"/>
+        </w:rPr>
+        <w:t>b.taskowner</w:t>
+      </w:r>
+      <w:proofErr w:type="spellEnd"/>
+    </w:p>
+    <w:p>
+      <w:pPr>
+        <w:rPr>
+          <w:rFonts w:ascii="Courier New" w:hAnsi="Courier New" w:cs="Courier New"/>
+          <w:sz w:val="21"/>
+        </w:rPr>
+      </w:pPr>
+      <w:r>
+        <w:rPr>
+          <w:rFonts w:ascii="Courier New" w:hAnsi="Courier New" w:cs="Courier New"/>
+          <w:sz w:val="21"/>
+        </w:rPr>
+        <w:t xml:space="preserve">AND </w:t>
+      </w:r>
+      <w:proofErr w:type="spellStart"/>
+      <w:proofErr w:type="gramStart"/>
+      <w:r>
+        <w:rPr>
+          <w:rFonts w:ascii="Courier New" w:hAnsi="Courier New" w:cs="Courier New"/>
+          <w:sz w:val="21"/>
+        </w:rPr>
+        <w:t>t.type</w:t>
+      </w:r>
+      <w:proofErr w:type="spellEnd"/>
+      <w:proofErr w:type="gramEnd"/>
+      <w:r>
+        <w:rPr>
+          <w:rFonts w:ascii="Courier New" w:hAnsi="Courier New" w:cs="Courier New"/>
+          <w:sz w:val="21"/>
+        </w:rPr>
+        <w:t xml:space="preserve"> = 'Miscellan</w:t>
+      </w:r>
+      <w:r>
+        <w:rPr>
+          <w:rFonts w:ascii="Courier New" w:hAnsi="Courier New" w:cs="Courier New"/>
           <w:sz w:val="21"/>
         </w:rPr>
         <w:t>eous</w:t>
       </w:r>
       <w:r>
         <w:rPr>
-          <w:rFonts w:ascii="Menlo" w:hAnsi="Menlo" w:cs="Menlo"/>
+          <w:rFonts w:ascii="Courier New" w:hAnsi="Courier New" w:cs="Courier New"/>
           <w:sz w:val="21"/>
         </w:rPr>
         <w:t>'</w:t>
@@ -1274,42 +1456,69 @@
     <w:p>
       <w:pPr>
         <w:rPr>
-          <w:rFonts w:ascii="Menlo" w:hAnsi="Menlo" w:cs="Menlo"/>
-          <w:sz w:val="21"/>
-        </w:rPr>
-      </w:pPr>
-      <w:r>
-        <w:rPr>
-          <w:rFonts w:ascii="Menlo" w:hAnsi="Menlo" w:cs="Menlo"/>
-          <w:sz w:val="21"/>
-        </w:rPr>
-        <w:t>GROUP BY t.taskid, t.username</w:t>
-      </w:r>
-    </w:p>
-    <w:p>
-      <w:pPr>
-        <w:rPr>
-          <w:rFonts w:ascii="Menlo" w:hAnsi="Menlo" w:cs="Menlo"/>
-          <w:sz w:val="21"/>
-        </w:rPr>
-      </w:pPr>
-      <w:r>
-        <w:rPr>
-          <w:rFonts w:ascii="Menlo" w:hAnsi="Menlo" w:cs="Menlo"/>
+          <w:rFonts w:ascii="Courier New" w:hAnsi="Courier New" w:cs="Courier New"/>
+          <w:sz w:val="21"/>
+        </w:rPr>
+      </w:pPr>
+      <w:r>
+        <w:rPr>
+          <w:rFonts w:ascii="Courier New" w:hAnsi="Courier New" w:cs="Courier New"/>
+          <w:sz w:val="21"/>
+        </w:rPr>
+        <w:t xml:space="preserve">GROUP BY </w:t>
+      </w:r>
+      <w:proofErr w:type="spellStart"/>
+      <w:proofErr w:type="gramStart"/>
+      <w:r>
+        <w:rPr>
+          <w:rFonts w:ascii="Courier New" w:hAnsi="Courier New" w:cs="Courier New"/>
+          <w:sz w:val="21"/>
+        </w:rPr>
+        <w:t>t.taskid</w:t>
+      </w:r>
+      <w:proofErr w:type="spellEnd"/>
+      <w:proofErr w:type="gramEnd"/>
+      <w:r>
+        <w:rPr>
+          <w:rFonts w:ascii="Courier New" w:hAnsi="Courier New" w:cs="Courier New"/>
+          <w:sz w:val="21"/>
+        </w:rPr>
+        <w:t xml:space="preserve">, </w:t>
+      </w:r>
+      <w:proofErr w:type="spellStart"/>
+      <w:r>
+        <w:rPr>
+          <w:rFonts w:ascii="Courier New" w:hAnsi="Courier New" w:cs="Courier New"/>
+          <w:sz w:val="21"/>
+        </w:rPr>
+        <w:t>t.username</w:t>
+      </w:r>
+      <w:proofErr w:type="spellEnd"/>
+    </w:p>
+    <w:p>
+      <w:pPr>
+        <w:rPr>
+          <w:rFonts w:ascii="Courier New" w:hAnsi="Courier New" w:cs="Courier New"/>
+          <w:sz w:val="21"/>
+        </w:rPr>
+      </w:pPr>
+      <w:r>
+        <w:rPr>
+          <w:rFonts w:ascii="Courier New" w:hAnsi="Courier New" w:cs="Courier New"/>
           <w:sz w:val="21"/>
         </w:rPr>
         <w:t xml:space="preserve">HAVING COUNT (*) &gt;= </w:t>
       </w:r>
       <w:r>
         <w:rPr>
-          <w:rFonts w:ascii="Menlo" w:hAnsi="Menlo" w:cs="Menlo"/>
+          <w:rFonts w:ascii="Courier New" w:hAnsi="Courier New" w:cs="Courier New"/>
           <w:sz w:val="21"/>
         </w:rPr>
         <w:t>ALL (</w:t>
       </w:r>
       <w:r>
         <w:rPr>
-          <w:rFonts w:ascii="Menlo" w:hAnsi="Menlo" w:cs="Menlo"/>
+          <w:rFonts w:ascii="Courier New" w:hAnsi="Courier New" w:cs="Courier New"/>
           <w:sz w:val="21"/>
         </w:rPr>
         <w:t xml:space="preserve">SELECT COUNT (*) FROM bid b2, task t2 </w:t>
@@ -1318,99 +1527,154 @@
     <w:p>
       <w:pPr>
         <w:rPr>
-          <w:rFonts w:ascii="Menlo" w:hAnsi="Menlo" w:cs="Menlo"/>
-          <w:sz w:val="21"/>
-        </w:rPr>
-      </w:pPr>
-      <w:r>
-        <w:rPr>
-          <w:rFonts w:ascii="Menlo" w:hAnsi="Menlo" w:cs="Menlo"/>
-          <w:sz w:val="21"/>
-        </w:rPr>
-        <w:t xml:space="preserve">WHERE t2.taskid = b2.taskid </w:t>
-      </w:r>
-    </w:p>
-    <w:p>
-      <w:pPr>
-        <w:rPr>
-          <w:rFonts w:ascii="Menlo" w:hAnsi="Menlo" w:cs="Menlo"/>
-          <w:sz w:val="21"/>
-        </w:rPr>
-      </w:pPr>
-      <w:r>
-        <w:rPr>
-          <w:rFonts w:ascii="Menlo" w:hAnsi="Menlo" w:cs="Menlo"/>
-          <w:sz w:val="21"/>
-        </w:rPr>
-        <w:t xml:space="preserve">AND t2.username = b2.taskowner </w:t>
-      </w:r>
-    </w:p>
-    <w:p>
-      <w:r>
-        <w:rPr>
-          <w:rFonts w:ascii="Menlo" w:hAnsi="Menlo" w:cs="Menlo"/>
-          <w:sz w:val="21"/>
-        </w:rPr>
-        <w:t>AND t2.type = 'Miscellan</w:t>
-      </w:r>
-      <w:r>
-        <w:rPr>
-          <w:rFonts w:ascii="Menlo" w:hAnsi="Menlo" w:cs="Menlo"/>
+          <w:rFonts w:ascii="Courier New" w:hAnsi="Courier New" w:cs="Courier New"/>
+          <w:sz w:val="21"/>
+        </w:rPr>
+      </w:pPr>
+      <w:r>
+        <w:rPr>
+          <w:rFonts w:ascii="Courier New" w:hAnsi="Courier New" w:cs="Courier New"/>
+          <w:sz w:val="21"/>
+        </w:rPr>
+        <w:t>WHERE t</w:t>
+      </w:r>
+      <w:proofErr w:type="gramStart"/>
+      <w:r>
+        <w:rPr>
+          <w:rFonts w:ascii="Courier New" w:hAnsi="Courier New" w:cs="Courier New"/>
+          <w:sz w:val="21"/>
+        </w:rPr>
+        <w:t>2.taskid</w:t>
+      </w:r>
+      <w:proofErr w:type="gramEnd"/>
+      <w:r>
+        <w:rPr>
+          <w:rFonts w:ascii="Courier New" w:hAnsi="Courier New" w:cs="Courier New"/>
+          <w:sz w:val="21"/>
+        </w:rPr>
+        <w:t xml:space="preserve"> = b2.taskid </w:t>
+      </w:r>
+    </w:p>
+    <w:p>
+      <w:pPr>
+        <w:rPr>
+          <w:rFonts w:ascii="Courier New" w:hAnsi="Courier New" w:cs="Courier New"/>
+          <w:sz w:val="21"/>
+        </w:rPr>
+      </w:pPr>
+      <w:r>
+        <w:rPr>
+          <w:rFonts w:ascii="Courier New" w:hAnsi="Courier New" w:cs="Courier New"/>
+          <w:sz w:val="21"/>
+        </w:rPr>
+        <w:t>AND t</w:t>
+      </w:r>
+      <w:proofErr w:type="gramStart"/>
+      <w:r>
+        <w:rPr>
+          <w:rFonts w:ascii="Courier New" w:hAnsi="Courier New" w:cs="Courier New"/>
+          <w:sz w:val="21"/>
+        </w:rPr>
+        <w:t>2.username</w:t>
+      </w:r>
+      <w:proofErr w:type="gramEnd"/>
+      <w:r>
+        <w:rPr>
+          <w:rFonts w:ascii="Courier New" w:hAnsi="Courier New" w:cs="Courier New"/>
+          <w:sz w:val="21"/>
+        </w:rPr>
+        <w:t xml:space="preserve"> = b2.taskowner </w:t>
+      </w:r>
+    </w:p>
+    <w:p>
+      <w:pPr>
+        <w:rPr>
+          <w:rFonts w:ascii="Courier New" w:hAnsi="Courier New" w:cs="Courier New"/>
+        </w:rPr>
+      </w:pPr>
+      <w:r>
+        <w:rPr>
+          <w:rFonts w:ascii="Courier New" w:hAnsi="Courier New" w:cs="Courier New"/>
+          <w:sz w:val="21"/>
+        </w:rPr>
+        <w:t>AND t</w:t>
+      </w:r>
+      <w:proofErr w:type="gramStart"/>
+      <w:r>
+        <w:rPr>
+          <w:rFonts w:ascii="Courier New" w:hAnsi="Courier New" w:cs="Courier New"/>
+          <w:sz w:val="21"/>
+        </w:rPr>
+        <w:t>2.type</w:t>
+      </w:r>
+      <w:proofErr w:type="gramEnd"/>
+      <w:r>
+        <w:rPr>
+          <w:rFonts w:ascii="Courier New" w:hAnsi="Courier New" w:cs="Courier New"/>
+          <w:sz w:val="21"/>
+        </w:rPr>
+        <w:t xml:space="preserve"> = 'Miscellan</w:t>
+      </w:r>
+      <w:r>
+        <w:rPr>
+          <w:rFonts w:ascii="Courier New" w:hAnsi="Courier New" w:cs="Courier New"/>
           <w:sz w:val="21"/>
         </w:rPr>
         <w:t>eous</w:t>
       </w:r>
       <w:r>
         <w:rPr>
-          <w:rFonts w:ascii="Menlo" w:hAnsi="Menlo" w:cs="Menlo"/>
+          <w:rFonts w:ascii="Courier New" w:hAnsi="Courier New" w:cs="Courier New"/>
           <w:sz w:val="21"/>
         </w:rPr>
         <w:t>' GROUP BY t2.taskid);</w:t>
       </w:r>
+    </w:p>
+    <w:p>
+      <w:bookmarkStart w:id="5" w:name="_GoBack"/>
+      <w:bookmarkEnd w:id="5"/>
     </w:p>
     <w:p/>
     <w:p/>
     <w:p/>
+    <w:p>
+      <w:r>
+        <w:t>U</w:t>
+      </w:r>
+      <w:r>
+        <w:t>ser</w:t>
+      </w:r>
+      <w:r>
+        <w:t>s</w:t>
+      </w:r>
+      <w:r>
+        <w:t xml:space="preserve"> that bid </w:t>
+      </w:r>
+      <w:r>
+        <w:t>$0 for more than 15 tasks</w:t>
+      </w:r>
+    </w:p>
     <w:p/>
     <w:p>
       <w:r>
-        <w:lastRenderedPageBreak/>
-        <w:t>U</w:t>
-      </w:r>
-      <w:r>
-        <w:t>ser</w:t>
+        <w:t>User</w:t>
       </w:r>
       <w:r>
         <w:t>s</w:t>
       </w:r>
       <w:r>
-        <w:t xml:space="preserve"> that bid </w:t>
-      </w:r>
-      <w:r>
-        <w:t>$0 for more than 15 tasks</w:t>
+        <w:t xml:space="preserve"> that did </w:t>
+      </w:r>
+      <w:r>
+        <w:t>make any</w:t>
+      </w:r>
+      <w:r>
+        <w:t xml:space="preserve"> bid for the current month</w:t>
       </w:r>
     </w:p>
     <w:p/>
     <w:p>
       <w:r>
-        <w:t>User</w:t>
-      </w:r>
-      <w:r>
-        <w:t>s</w:t>
-      </w:r>
-      <w:r>
-        <w:t xml:space="preserve"> that did </w:t>
-      </w:r>
-      <w:r>
-        <w:t>make any</w:t>
-      </w:r>
-      <w:r>
-        <w:t xml:space="preserve"> bid for the current month</w:t>
-      </w:r>
-    </w:p>
-    <w:p/>
-    <w:p>
-      <w:r>
         <w:t>Pagination</w:t>
       </w:r>
     </w:p>
@@ -1421,14 +1685,60 @@
           <w:sz w:val="21"/>
         </w:rPr>
       </w:pPr>
-      <w:bookmarkStart w:id="5" w:name="_GoBack"/>
-      <w:bookmarkEnd w:id="5"/>
       <w:r>
         <w:rPr>
           <w:rFonts w:ascii="Menlo" w:hAnsi="Menlo" w:cs="Menlo"/>
           <w:sz w:val="21"/>
         </w:rPr>
-        <w:t>$result = pg_query($db, "SELECT * FROM task LIMIT 10 OFFSET $page1;");</w:t>
+        <w:t xml:space="preserve">$result = </w:t>
+      </w:r>
+      <w:proofErr w:type="spellStart"/>
+      <w:r>
+        <w:rPr>
+          <w:rFonts w:ascii="Menlo" w:hAnsi="Menlo" w:cs="Menlo"/>
+          <w:sz w:val="21"/>
+        </w:rPr>
+        <w:t>pg_</w:t>
+      </w:r>
+      <w:proofErr w:type="gramStart"/>
+      <w:r>
+        <w:rPr>
+          <w:rFonts w:ascii="Menlo" w:hAnsi="Menlo" w:cs="Menlo"/>
+          <w:sz w:val="21"/>
+        </w:rPr>
+        <w:t>query</w:t>
+      </w:r>
+      <w:proofErr w:type="spellEnd"/>
+      <w:r>
+        <w:rPr>
+          <w:rFonts w:ascii="Menlo" w:hAnsi="Menlo" w:cs="Menlo"/>
+          <w:sz w:val="21"/>
+        </w:rPr>
+        <w:t>(</w:t>
+      </w:r>
+      <w:proofErr w:type="gramEnd"/>
+      <w:r>
+        <w:rPr>
+          <w:rFonts w:ascii="Menlo" w:hAnsi="Menlo" w:cs="Menlo"/>
+          <w:sz w:val="21"/>
+        </w:rPr>
+        <w:t>$</w:t>
+      </w:r>
+      <w:proofErr w:type="spellStart"/>
+      <w:r>
+        <w:rPr>
+          <w:rFonts w:ascii="Menlo" w:hAnsi="Menlo" w:cs="Menlo"/>
+          <w:sz w:val="21"/>
+        </w:rPr>
+        <w:t>db</w:t>
+      </w:r>
+      <w:proofErr w:type="spellEnd"/>
+      <w:r>
+        <w:rPr>
+          <w:rFonts w:ascii="Menlo" w:hAnsi="Menlo" w:cs="Menlo"/>
+          <w:sz w:val="21"/>
+        </w:rPr>
+        <w:t>, "SELECT * FROM task LIMIT 10 OFFSET $page1;");</w:t>
       </w:r>
     </w:p>
     <w:p/>
@@ -1463,7 +1773,7 @@
                     </pic:cNvPicPr>
                   </pic:nvPicPr>
                   <pic:blipFill>
-                    <a:blip r:embed="rId13">
+                    <a:blip r:embed="rId14">
                       <a:extLst>
                         <a:ext uri="{28A0092B-C50C-407E-A947-70E740481C1C}">
                           <a14:useLocalDpi xmlns:a14="http://schemas.microsoft.com/office/drawing/2010/main" val="0"/>
@@ -1498,10 +1808,68 @@
     <w:p/>
     <w:p>
       <w:r>
-        <w:t>#</w:t>
-      </w:r>
-      <w:r>
-        <w:t>other trigger functions</w:t>
+        <w:t xml:space="preserve">Stored procedure for </w:t>
+      </w:r>
+      <w:r>
+        <w:t>dashboard completed task statistics</w:t>
+      </w:r>
+    </w:p>
+    <w:p/>
+    <w:p>
+      <w:r>
+        <w:rPr>
+          <w:noProof/>
+          <w:lang w:val="en-GB" w:eastAsia="zh-CN"/>
+        </w:rPr>
+        <w:lastRenderedPageBreak/>
+        <w:drawing>
+          <wp:inline distT="0" distB="0" distL="0" distR="0" wp14:anchorId="5BB70B6B" wp14:editId="0488C416">
+            <wp:extent cx="5730875" cy="1623695"/>
+            <wp:effectExtent l="0" t="0" r="9525" b="1905"/>
+            <wp:docPr id="1" name="Picture 1" descr="/Users/khorshaoliang/Desktop/Screen Shot 2017-11-03 at 9.12.06 AM.png"/>
+            <wp:cNvGraphicFramePr>
+              <a:graphicFrameLocks xmlns:a="http://schemas.openxmlformats.org/drawingml/2006/main" noChangeAspect="1"/>
+            </wp:cNvGraphicFramePr>
+            <a:graphic xmlns:a="http://schemas.openxmlformats.org/drawingml/2006/main">
+              <a:graphicData uri="http://schemas.openxmlformats.org/drawingml/2006/picture">
+                <pic:pic xmlns:pic="http://schemas.openxmlformats.org/drawingml/2006/picture">
+                  <pic:nvPicPr>
+                    <pic:cNvPr id="0" name="Picture 1" descr="/Users/khorshaoliang/Desktop/Screen Shot 2017-11-03 at 9.12.06 AM.png"/>
+                    <pic:cNvPicPr>
+                      <a:picLocks noChangeAspect="1" noChangeArrowheads="1"/>
+                    </pic:cNvPicPr>
+                  </pic:nvPicPr>
+                  <pic:blipFill>
+                    <a:blip r:embed="rId15">
+                      <a:extLst>
+                        <a:ext uri="{28A0092B-C50C-407E-A947-70E740481C1C}">
+                          <a14:useLocalDpi xmlns:a14="http://schemas.microsoft.com/office/drawing/2010/main" val="0"/>
+                        </a:ext>
+                      </a:extLst>
+                    </a:blip>
+                    <a:srcRect/>
+                    <a:stretch>
+                      <a:fillRect/>
+                    </a:stretch>
+                  </pic:blipFill>
+                  <pic:spPr bwMode="auto">
+                    <a:xfrm>
+                      <a:off x="0" y="0"/>
+                      <a:ext cx="5730875" cy="1623695"/>
+                    </a:xfrm>
+                    <a:prstGeom prst="rect">
+                      <a:avLst/>
+                    </a:prstGeom>
+                    <a:noFill/>
+                    <a:ln>
+                      <a:noFill/>
+                    </a:ln>
+                  </pic:spPr>
+                </pic:pic>
+              </a:graphicData>
+            </a:graphic>
+          </wp:inline>
+        </w:drawing>
       </w:r>
     </w:p>
     <w:p/>
@@ -1603,7 +1971,7 @@
     </w:sdt>
     <w:p/>
     <w:sectPr>
-      <w:footerReference w:type="default" r:id="rId14"/>
+      <w:footerReference w:type="default" r:id="rId16"/>
       <w:pgSz w:w="11906" w:h="16838"/>
       <w:pgMar w:top="1440" w:right="1440" w:bottom="1440" w:left="1440" w:header="708" w:footer="708" w:gutter="0"/>
       <w:pgNumType w:start="1"/>
@@ -1739,7 +2107,7 @@
           <w:rPr>
             <w:noProof/>
           </w:rPr>
-          <w:t>4</w:t>
+          <w:t>3</w:t>
         </w:r>
         <w:r>
           <w:rPr>
@@ -2708,7 +3076,7 @@
 </file>
 
 <file path=customXml/itemProps1.xml><?xml version="1.0" encoding="utf-8"?>
-<ds:datastoreItem xmlns:ds="http://schemas.openxmlformats.org/officeDocument/2006/customXml" ds:itemID="{9F00810D-CD32-6D43-A6E0-46B43C5132EF}">
+<ds:datastoreItem xmlns:ds="http://schemas.openxmlformats.org/officeDocument/2006/customXml" ds:itemID="{B16A627F-AD93-E44C-9BC3-79C66120E891}">
   <ds:schemaRefs>
     <ds:schemaRef ds:uri="http://schemas.openxmlformats.org/officeDocument/2006/bibliography"/>
   </ds:schemaRefs>

</xml_diff>

<commit_message>
GROUP15.docx: some typo and formatting fix
</commit_message>
<xml_diff>
--- a/GROUP15.docx
+++ b/GROUP15.docx
@@ -58,6 +58,8 @@
           <w:color w:val="000000" w:themeColor="text1"/>
         </w:rPr>
       </w:pPr>
+      <w:bookmarkStart w:id="0" w:name="_GoBack"/>
+      <w:bookmarkEnd w:id="0"/>
     </w:p>
     <w:p>
       <w:pPr>
@@ -278,7 +280,7 @@
           <w:r>
             <w:fldChar w:fldCharType="separate"/>
           </w:r>
-          <w:hyperlink w:anchor="_Toc497674985" w:history="1">
+          <w:hyperlink w:anchor="_Toc497680174" w:history="1">
             <w:r>
               <w:rPr>
                 <w:rStyle w:val="Hyperlink"/>
@@ -305,7 +307,7 @@
                 <w:noProof/>
                 <w:webHidden/>
               </w:rPr>
-              <w:instrText xml:space="preserve"> PAGEREF _Toc497674985 \h </w:instrText>
+              <w:instrText xml:space="preserve"> PAGEREF _Toc497680174 \h </w:instrText>
             </w:r>
             <w:r>
               <w:rPr>
@@ -348,7 +350,7 @@
               <w:lang w:val="en-GB" w:eastAsia="en-GB"/>
             </w:rPr>
           </w:pPr>
-          <w:hyperlink w:anchor="_Toc497674986" w:history="1">
+          <w:hyperlink w:anchor="_Toc497680175" w:history="1">
             <w:r>
               <w:rPr>
                 <w:rStyle w:val="Hyperlink"/>
@@ -375,7 +377,7 @@
                 <w:noProof/>
                 <w:webHidden/>
               </w:rPr>
-              <w:instrText xml:space="preserve"> PAGEREF _Toc497674986 \h </w:instrText>
+              <w:instrText xml:space="preserve"> PAGEREF _Toc497680175 \h </w:instrText>
             </w:r>
             <w:r>
               <w:rPr>
@@ -418,7 +420,7 @@
               <w:lang w:val="en-GB" w:eastAsia="en-GB"/>
             </w:rPr>
           </w:pPr>
-          <w:hyperlink w:anchor="_Toc497674987" w:history="1">
+          <w:hyperlink w:anchor="_Toc497680176" w:history="1">
             <w:r>
               <w:rPr>
                 <w:rStyle w:val="Hyperlink"/>
@@ -445,7 +447,7 @@
                 <w:noProof/>
                 <w:webHidden/>
               </w:rPr>
-              <w:instrText xml:space="preserve"> PAGEREF _Toc497674987 \h </w:instrText>
+              <w:instrText xml:space="preserve"> PAGEREF _Toc497680176 \h </w:instrText>
             </w:r>
             <w:r>
               <w:rPr>
@@ -488,7 +490,7 @@
               <w:lang w:val="en-GB" w:eastAsia="en-GB"/>
             </w:rPr>
           </w:pPr>
-          <w:hyperlink w:anchor="_Toc497674988" w:history="1">
+          <w:hyperlink w:anchor="_Toc497680177" w:history="1">
             <w:r>
               <w:rPr>
                 <w:rStyle w:val="Hyperlink"/>
@@ -515,7 +517,7 @@
                 <w:noProof/>
                 <w:webHidden/>
               </w:rPr>
-              <w:instrText xml:space="preserve"> PAGEREF _Toc497674988 \h </w:instrText>
+              <w:instrText xml:space="preserve"> PAGEREF _Toc497680177 \h </w:instrText>
             </w:r>
             <w:r>
               <w:rPr>
@@ -558,7 +560,7 @@
               <w:lang w:val="en-GB" w:eastAsia="en-GB"/>
             </w:rPr>
           </w:pPr>
-          <w:hyperlink w:anchor="_Toc497674989" w:history="1">
+          <w:hyperlink w:anchor="_Toc497680178" w:history="1">
             <w:r>
               <w:rPr>
                 <w:rStyle w:val="Hyperlink"/>
@@ -585,7 +587,7 @@
                 <w:noProof/>
                 <w:webHidden/>
               </w:rPr>
-              <w:instrText xml:space="preserve"> PAGEREF _Toc497674989 \h </w:instrText>
+              <w:instrText xml:space="preserve"> PAGEREF _Toc497680178 \h </w:instrText>
             </w:r>
             <w:r>
               <w:rPr>
@@ -628,7 +630,7 @@
               <w:lang w:val="en-GB" w:eastAsia="en-GB"/>
             </w:rPr>
           </w:pPr>
-          <w:hyperlink w:anchor="_Toc497674990" w:history="1">
+          <w:hyperlink w:anchor="_Toc497680179" w:history="1">
             <w:r>
               <w:rPr>
                 <w:rStyle w:val="Hyperlink"/>
@@ -655,7 +657,7 @@
                 <w:noProof/>
                 <w:webHidden/>
               </w:rPr>
-              <w:instrText xml:space="preserve"> PAGEREF _Toc497674990 \h </w:instrText>
+              <w:instrText xml:space="preserve"> PAGEREF _Toc497680179 \h </w:instrText>
             </w:r>
             <w:r>
               <w:rPr>
@@ -698,7 +700,7 @@
               <w:lang w:val="en-GB" w:eastAsia="en-GB"/>
             </w:rPr>
           </w:pPr>
-          <w:hyperlink w:anchor="_Toc497674991" w:history="1">
+          <w:hyperlink w:anchor="_Toc497680180" w:history="1">
             <w:r>
               <w:rPr>
                 <w:rStyle w:val="Hyperlink"/>
@@ -725,7 +727,7 @@
                 <w:noProof/>
                 <w:webHidden/>
               </w:rPr>
-              <w:instrText xml:space="preserve"> PAGEREF _Toc497674991 \h </w:instrText>
+              <w:instrText xml:space="preserve"> PAGEREF _Toc497680180 \h </w:instrText>
             </w:r>
             <w:r>
               <w:rPr>
@@ -768,7 +770,7 @@
               <w:lang w:val="en-GB" w:eastAsia="en-GB"/>
             </w:rPr>
           </w:pPr>
-          <w:hyperlink w:anchor="_Toc497674992" w:history="1">
+          <w:hyperlink w:anchor="_Toc497680181" w:history="1">
             <w:r>
               <w:rPr>
                 <w:rStyle w:val="Hyperlink"/>
@@ -795,7 +797,7 @@
                 <w:noProof/>
                 <w:webHidden/>
               </w:rPr>
-              <w:instrText xml:space="preserve"> PAGEREF _Toc497674992 \h </w:instrText>
+              <w:instrText xml:space="preserve"> PAGEREF _Toc497680181 \h </w:instrText>
             </w:r>
             <w:r>
               <w:rPr>
@@ -838,7 +840,7 @@
               <w:lang w:val="en-GB" w:eastAsia="en-GB"/>
             </w:rPr>
           </w:pPr>
-          <w:hyperlink w:anchor="_Toc497674993" w:history="1">
+          <w:hyperlink w:anchor="_Toc497680182" w:history="1">
             <w:r>
               <w:rPr>
                 <w:rStyle w:val="Hyperlink"/>
@@ -865,7 +867,7 @@
                 <w:noProof/>
                 <w:webHidden/>
               </w:rPr>
-              <w:instrText xml:space="preserve"> PAGEREF _Toc497674993 \h </w:instrText>
+              <w:instrText xml:space="preserve"> PAGEREF _Toc497680182 \h </w:instrText>
             </w:r>
             <w:r>
               <w:rPr>
@@ -908,7 +910,7 @@
               <w:lang w:val="en-GB" w:eastAsia="en-GB"/>
             </w:rPr>
           </w:pPr>
-          <w:hyperlink w:anchor="_Toc497674994" w:history="1">
+          <w:hyperlink w:anchor="_Toc497680183" w:history="1">
             <w:r>
               <w:rPr>
                 <w:rStyle w:val="Hyperlink"/>
@@ -935,7 +937,7 @@
                 <w:noProof/>
                 <w:webHidden/>
               </w:rPr>
-              <w:instrText xml:space="preserve"> PAGEREF _Toc497674994 \h </w:instrText>
+              <w:instrText xml:space="preserve"> PAGEREF _Toc497680183 \h </w:instrText>
             </w:r>
             <w:r>
               <w:rPr>
@@ -978,7 +980,7 @@
               <w:lang w:val="en-GB" w:eastAsia="en-GB"/>
             </w:rPr>
           </w:pPr>
-          <w:hyperlink w:anchor="_Toc497674995" w:history="1">
+          <w:hyperlink w:anchor="_Toc497680184" w:history="1">
             <w:r>
               <w:rPr>
                 <w:rStyle w:val="Hyperlink"/>
@@ -1005,7 +1007,7 @@
                 <w:noProof/>
                 <w:webHidden/>
               </w:rPr>
-              <w:instrText xml:space="preserve"> PAGEREF _Toc497674995 \h </w:instrText>
+              <w:instrText xml:space="preserve"> PAGEREF _Toc497680184 \h </w:instrText>
             </w:r>
             <w:r>
               <w:rPr>
@@ -1048,13 +1050,13 @@
               <w:lang w:val="en-GB" w:eastAsia="en-GB"/>
             </w:rPr>
           </w:pPr>
-          <w:hyperlink w:anchor="_Toc497674996" w:history="1">
+          <w:hyperlink w:anchor="_Toc497680185" w:history="1">
             <w:r>
               <w:rPr>
                 <w:rStyle w:val="Hyperlink"/>
                 <w:noProof/>
               </w:rPr>
-              <w:t>3.3.3 Stored procedure for dashboard completed task statistics</w:t>
+              <w:t>3.2.4 Stored procedure for dashboard completed task statistics</w:t>
             </w:r>
             <w:r>
               <w:rPr>
@@ -1075,7 +1077,7 @@
                 <w:noProof/>
                 <w:webHidden/>
               </w:rPr>
-              <w:instrText xml:space="preserve"> PAGEREF _Toc497674996 \h </w:instrText>
+              <w:instrText xml:space="preserve"> PAGEREF _Toc497680185 \h </w:instrText>
             </w:r>
             <w:r>
               <w:rPr>
@@ -1118,13 +1120,13 @@
               <w:lang w:val="en-GB" w:eastAsia="en-GB"/>
             </w:rPr>
           </w:pPr>
-          <w:hyperlink w:anchor="_Toc497674997" w:history="1">
+          <w:hyperlink w:anchor="_Toc497680186" w:history="1">
             <w:r>
               <w:rPr>
                 <w:rStyle w:val="Hyperlink"/>
                 <w:noProof/>
               </w:rPr>
-              <w:t>3.3.4 Update bid status trigger</w:t>
+              <w:t>3.2.5 Update bid status trigger</w:t>
             </w:r>
             <w:r>
               <w:rPr>
@@ -1145,7 +1147,7 @@
                 <w:noProof/>
                 <w:webHidden/>
               </w:rPr>
-              <w:instrText xml:space="preserve"> PAGEREF _Toc497674997 \h </w:instrText>
+              <w:instrText xml:space="preserve"> PAGEREF _Toc497680186 \h </w:instrText>
             </w:r>
             <w:r>
               <w:rPr>
@@ -1188,13 +1190,13 @@
               <w:lang w:val="en-GB" w:eastAsia="en-GB"/>
             </w:rPr>
           </w:pPr>
-          <w:hyperlink w:anchor="_Toc497674998" w:history="1">
+          <w:hyperlink w:anchor="_Toc497680187" w:history="1">
             <w:r>
               <w:rPr>
                 <w:rStyle w:val="Hyperlink"/>
                 <w:noProof/>
               </w:rPr>
-              <w:t>3.3.5 Popular views</w:t>
+              <w:t>3.2.6 Popular views</w:t>
             </w:r>
             <w:r>
               <w:rPr>
@@ -1215,7 +1217,7 @@
                 <w:noProof/>
                 <w:webHidden/>
               </w:rPr>
-              <w:instrText xml:space="preserve"> PAGEREF _Toc497674998 \h </w:instrText>
+              <w:instrText xml:space="preserve"> PAGEREF _Toc497680187 \h </w:instrText>
             </w:r>
             <w:r>
               <w:rPr>
@@ -1236,6 +1238,76 @@
                 <w:webHidden/>
               </w:rPr>
               <w:t>4</w:t>
+            </w:r>
+            <w:r>
+              <w:rPr>
+                <w:noProof/>
+                <w:webHidden/>
+              </w:rPr>
+              <w:fldChar w:fldCharType="end"/>
+            </w:r>
+          </w:hyperlink>
+        </w:p>
+        <w:p>
+          <w:pPr>
+            <w:pStyle w:val="TOC1"/>
+            <w:tabs>
+              <w:tab w:val="right" w:leader="dot" w:pos="9016"/>
+            </w:tabs>
+            <w:rPr>
+              <w:rFonts w:asciiTheme="minorHAnsi" w:eastAsiaTheme="minorEastAsia" w:hAnsiTheme="minorHAnsi" w:cstheme="minorBidi"/>
+              <w:noProof/>
+              <w:lang w:val="en-GB" w:eastAsia="en-GB"/>
+            </w:rPr>
+          </w:pPr>
+          <w:hyperlink w:anchor="_Toc497680188" w:history="1">
+            <w:r>
+              <w:rPr>
+                <w:rStyle w:val="Hyperlink"/>
+                <w:noProof/>
+              </w:rPr>
+              <w:t>4.0 Images</w:t>
+            </w:r>
+            <w:r>
+              <w:rPr>
+                <w:noProof/>
+                <w:webHidden/>
+              </w:rPr>
+              <w:tab/>
+            </w:r>
+            <w:r>
+              <w:rPr>
+                <w:noProof/>
+                <w:webHidden/>
+              </w:rPr>
+              <w:fldChar w:fldCharType="begin"/>
+            </w:r>
+            <w:r>
+              <w:rPr>
+                <w:noProof/>
+                <w:webHidden/>
+              </w:rPr>
+              <w:instrText xml:space="preserve"> PAGEREF _Toc497680188 \h </w:instrText>
+            </w:r>
+            <w:r>
+              <w:rPr>
+                <w:noProof/>
+                <w:webHidden/>
+              </w:rPr>
+            </w:r>
+            <w:r>
+              <w:rPr>
+                <w:noProof/>
+                <w:webHidden/>
+              </w:rPr>
+              <w:fldChar w:fldCharType="separate"/>
+            </w:r>
+            <w:r>
+              <w:rPr>
+                <w:noProof/>
+                <w:webHidden/>
+              </w:rPr>
+              <w:t>5</w:t>
             </w:r>
             <w:r>
               <w:rPr>
@@ -1258,13 +1330,13 @@
               <w:lang w:val="en-GB" w:eastAsia="en-GB"/>
             </w:rPr>
           </w:pPr>
-          <w:hyperlink w:anchor="_Toc497674999" w:history="1">
+          <w:hyperlink w:anchor="_Toc497680189" w:history="1">
             <w:r>
               <w:rPr>
                 <w:rStyle w:val="Hyperlink"/>
                 <w:noProof/>
               </w:rPr>
-              <w:t>4.0 Images</w:t>
+              <w:t>4.1 Landing Page</w:t>
             </w:r>
             <w:r>
               <w:rPr>
@@ -1285,7 +1357,7 @@
                 <w:noProof/>
                 <w:webHidden/>
               </w:rPr>
-              <w:instrText xml:space="preserve"> PAGEREF _Toc497674999 \h </w:instrText>
+              <w:instrText xml:space="preserve"> PAGEREF _Toc497680189 \h </w:instrText>
             </w:r>
             <w:r>
               <w:rPr>
@@ -1328,13 +1400,13 @@
               <w:lang w:val="en-GB" w:eastAsia="en-GB"/>
             </w:rPr>
           </w:pPr>
-          <w:hyperlink w:anchor="_Toc497675000" w:history="1">
+          <w:hyperlink w:anchor="_Toc497680190" w:history="1">
             <w:r>
               <w:rPr>
                 <w:rStyle w:val="Hyperlink"/>
                 <w:noProof/>
               </w:rPr>
-              <w:t>4.1 Landing Page</w:t>
+              <w:t>4.2 Login Page</w:t>
             </w:r>
             <w:r>
               <w:rPr>
@@ -1355,7 +1427,7 @@
                 <w:noProof/>
                 <w:webHidden/>
               </w:rPr>
-              <w:instrText xml:space="preserve"> PAGEREF _Toc497675000 \h </w:instrText>
+              <w:instrText xml:space="preserve"> PAGEREF _Toc497680190 \h </w:instrText>
             </w:r>
             <w:r>
               <w:rPr>
@@ -1375,7 +1447,7 @@
                 <w:noProof/>
                 <w:webHidden/>
               </w:rPr>
-              <w:t>5</w:t>
+              <w:t>6</w:t>
             </w:r>
             <w:r>
               <w:rPr>
@@ -1398,13 +1470,13 @@
               <w:lang w:val="en-GB" w:eastAsia="en-GB"/>
             </w:rPr>
           </w:pPr>
-          <w:hyperlink w:anchor="_Toc497675001" w:history="1">
+          <w:hyperlink w:anchor="_Toc497680191" w:history="1">
             <w:r>
               <w:rPr>
                 <w:rStyle w:val="Hyperlink"/>
                 <w:noProof/>
               </w:rPr>
-              <w:t>4.2 Login Page</w:t>
+              <w:t>4.3 Registration Page</w:t>
             </w:r>
             <w:r>
               <w:rPr>
@@ -1425,7 +1497,7 @@
                 <w:noProof/>
                 <w:webHidden/>
               </w:rPr>
-              <w:instrText xml:space="preserve"> PAGEREF _Toc497675001 \h </w:instrText>
+              <w:instrText xml:space="preserve"> PAGEREF _Toc497680191 \h </w:instrText>
             </w:r>
             <w:r>
               <w:rPr>
@@ -1468,13 +1540,13 @@
               <w:lang w:val="en-GB" w:eastAsia="en-GB"/>
             </w:rPr>
           </w:pPr>
-          <w:hyperlink w:anchor="_Toc497675002" w:history="1">
+          <w:hyperlink w:anchor="_Toc497680192" w:history="1">
             <w:r>
               <w:rPr>
                 <w:rStyle w:val="Hyperlink"/>
                 <w:noProof/>
               </w:rPr>
-              <w:t>4.3 Registration Page</w:t>
+              <w:t>4.4 Search Page</w:t>
             </w:r>
             <w:r>
               <w:rPr>
@@ -1495,7 +1567,7 @@
                 <w:noProof/>
                 <w:webHidden/>
               </w:rPr>
-              <w:instrText xml:space="preserve"> PAGEREF _Toc497675002 \h </w:instrText>
+              <w:instrText xml:space="preserve"> PAGEREF _Toc497680192 \h </w:instrText>
             </w:r>
             <w:r>
               <w:rPr>
@@ -1515,7 +1587,7 @@
                 <w:noProof/>
                 <w:webHidden/>
               </w:rPr>
-              <w:t>6</w:t>
+              <w:t>7</w:t>
             </w:r>
             <w:r>
               <w:rPr>
@@ -1538,13 +1610,13 @@
               <w:lang w:val="en-GB" w:eastAsia="en-GB"/>
             </w:rPr>
           </w:pPr>
-          <w:hyperlink w:anchor="_Toc497675003" w:history="1">
+          <w:hyperlink w:anchor="_Toc497680193" w:history="1">
             <w:r>
               <w:rPr>
                 <w:rStyle w:val="Hyperlink"/>
                 <w:noProof/>
               </w:rPr>
-              <w:t>4.4 Search Page</w:t>
+              <w:t>4.5 Dashboard</w:t>
             </w:r>
             <w:r>
               <w:rPr>
@@ -1565,7 +1637,7 @@
                 <w:noProof/>
                 <w:webHidden/>
               </w:rPr>
-              <w:instrText xml:space="preserve"> PAGEREF _Toc497675003 \h </w:instrText>
+              <w:instrText xml:space="preserve"> PAGEREF _Toc497680193 \h </w:instrText>
             </w:r>
             <w:r>
               <w:rPr>
@@ -1586,6 +1658,146 @@
                 <w:webHidden/>
               </w:rPr>
               <w:t>7</w:t>
+            </w:r>
+            <w:r>
+              <w:rPr>
+                <w:noProof/>
+                <w:webHidden/>
+              </w:rPr>
+              <w:fldChar w:fldCharType="end"/>
+            </w:r>
+          </w:hyperlink>
+        </w:p>
+        <w:p>
+          <w:pPr>
+            <w:pStyle w:val="TOC3"/>
+            <w:tabs>
+              <w:tab w:val="right" w:leader="dot" w:pos="9016"/>
+            </w:tabs>
+            <w:rPr>
+              <w:rFonts w:asciiTheme="minorHAnsi" w:eastAsiaTheme="minorEastAsia" w:hAnsiTheme="minorHAnsi" w:cstheme="minorBidi"/>
+              <w:noProof/>
+              <w:lang w:val="en-GB" w:eastAsia="en-GB"/>
+            </w:rPr>
+          </w:pPr>
+          <w:hyperlink w:anchor="_Toc497680194" w:history="1">
+            <w:r>
+              <w:rPr>
+                <w:rStyle w:val="Hyperlink"/>
+                <w:noProof/>
+              </w:rPr>
+              <w:t>4.5.1 User Dashboard</w:t>
+            </w:r>
+            <w:r>
+              <w:rPr>
+                <w:noProof/>
+                <w:webHidden/>
+              </w:rPr>
+              <w:tab/>
+            </w:r>
+            <w:r>
+              <w:rPr>
+                <w:noProof/>
+                <w:webHidden/>
+              </w:rPr>
+              <w:fldChar w:fldCharType="begin"/>
+            </w:r>
+            <w:r>
+              <w:rPr>
+                <w:noProof/>
+                <w:webHidden/>
+              </w:rPr>
+              <w:instrText xml:space="preserve"> PAGEREF _Toc497680194 \h </w:instrText>
+            </w:r>
+            <w:r>
+              <w:rPr>
+                <w:noProof/>
+                <w:webHidden/>
+              </w:rPr>
+            </w:r>
+            <w:r>
+              <w:rPr>
+                <w:noProof/>
+                <w:webHidden/>
+              </w:rPr>
+              <w:fldChar w:fldCharType="separate"/>
+            </w:r>
+            <w:r>
+              <w:rPr>
+                <w:noProof/>
+                <w:webHidden/>
+              </w:rPr>
+              <w:t>7</w:t>
+            </w:r>
+            <w:r>
+              <w:rPr>
+                <w:noProof/>
+                <w:webHidden/>
+              </w:rPr>
+              <w:fldChar w:fldCharType="end"/>
+            </w:r>
+          </w:hyperlink>
+        </w:p>
+        <w:p>
+          <w:pPr>
+            <w:pStyle w:val="TOC3"/>
+            <w:tabs>
+              <w:tab w:val="right" w:leader="dot" w:pos="9016"/>
+            </w:tabs>
+            <w:rPr>
+              <w:rFonts w:asciiTheme="minorHAnsi" w:eastAsiaTheme="minorEastAsia" w:hAnsiTheme="minorHAnsi" w:cstheme="minorBidi"/>
+              <w:noProof/>
+              <w:lang w:val="en-GB" w:eastAsia="en-GB"/>
+            </w:rPr>
+          </w:pPr>
+          <w:hyperlink w:anchor="_Toc497680195" w:history="1">
+            <w:r>
+              <w:rPr>
+                <w:rStyle w:val="Hyperlink"/>
+                <w:noProof/>
+              </w:rPr>
+              <w:t>4.5.2 Admin Dashboard</w:t>
+            </w:r>
+            <w:r>
+              <w:rPr>
+                <w:noProof/>
+                <w:webHidden/>
+              </w:rPr>
+              <w:tab/>
+            </w:r>
+            <w:r>
+              <w:rPr>
+                <w:noProof/>
+                <w:webHidden/>
+              </w:rPr>
+              <w:fldChar w:fldCharType="begin"/>
+            </w:r>
+            <w:r>
+              <w:rPr>
+                <w:noProof/>
+                <w:webHidden/>
+              </w:rPr>
+              <w:instrText xml:space="preserve"> PAGEREF _Toc497680195 \h </w:instrText>
+            </w:r>
+            <w:r>
+              <w:rPr>
+                <w:noProof/>
+                <w:webHidden/>
+              </w:rPr>
+            </w:r>
+            <w:r>
+              <w:rPr>
+                <w:noProof/>
+                <w:webHidden/>
+              </w:rPr>
+              <w:fldChar w:fldCharType="separate"/>
+            </w:r>
+            <w:r>
+              <w:rPr>
+                <w:noProof/>
+                <w:webHidden/>
+              </w:rPr>
+              <w:t>8</w:t>
             </w:r>
             <w:r>
               <w:rPr>
@@ -1608,13 +1820,13 @@
               <w:lang w:val="en-GB" w:eastAsia="en-GB"/>
             </w:rPr>
           </w:pPr>
-          <w:hyperlink w:anchor="_Toc497675004" w:history="1">
+          <w:hyperlink w:anchor="_Toc497680196" w:history="1">
             <w:r>
               <w:rPr>
                 <w:rStyle w:val="Hyperlink"/>
                 <w:noProof/>
               </w:rPr>
-              <w:t>4.5 Dashboard</w:t>
+              <w:t>4.6 Admin View All Tasks</w:t>
             </w:r>
             <w:r>
               <w:rPr>
@@ -1635,147 +1847,7 @@
                 <w:noProof/>
                 <w:webHidden/>
               </w:rPr>
-              <w:instrText xml:space="preserve"> PAGEREF _Toc497675004 \h </w:instrText>
-            </w:r>
-            <w:r>
-              <w:rPr>
-                <w:noProof/>
-                <w:webHidden/>
-              </w:rPr>
-            </w:r>
-            <w:r>
-              <w:rPr>
-                <w:noProof/>
-                <w:webHidden/>
-              </w:rPr>
-              <w:fldChar w:fldCharType="separate"/>
-            </w:r>
-            <w:r>
-              <w:rPr>
-                <w:noProof/>
-                <w:webHidden/>
-              </w:rPr>
-              <w:t>7</w:t>
-            </w:r>
-            <w:r>
-              <w:rPr>
-                <w:noProof/>
-                <w:webHidden/>
-              </w:rPr>
-              <w:fldChar w:fldCharType="end"/>
-            </w:r>
-          </w:hyperlink>
-        </w:p>
-        <w:p>
-          <w:pPr>
-            <w:pStyle w:val="TOC3"/>
-            <w:tabs>
-              <w:tab w:val="right" w:leader="dot" w:pos="9016"/>
-            </w:tabs>
-            <w:rPr>
-              <w:rFonts w:asciiTheme="minorHAnsi" w:eastAsiaTheme="minorEastAsia" w:hAnsiTheme="minorHAnsi" w:cstheme="minorBidi"/>
-              <w:noProof/>
-              <w:lang w:val="en-GB" w:eastAsia="en-GB"/>
-            </w:rPr>
-          </w:pPr>
-          <w:hyperlink w:anchor="_Toc497675005" w:history="1">
-            <w:r>
-              <w:rPr>
-                <w:rStyle w:val="Hyperlink"/>
-                <w:noProof/>
-              </w:rPr>
-              <w:t>4.5.1 User Dashboard</w:t>
-            </w:r>
-            <w:r>
-              <w:rPr>
-                <w:noProof/>
-                <w:webHidden/>
-              </w:rPr>
-              <w:tab/>
-            </w:r>
-            <w:r>
-              <w:rPr>
-                <w:noProof/>
-                <w:webHidden/>
-              </w:rPr>
-              <w:fldChar w:fldCharType="begin"/>
-            </w:r>
-            <w:r>
-              <w:rPr>
-                <w:noProof/>
-                <w:webHidden/>
-              </w:rPr>
-              <w:instrText xml:space="preserve"> PAGEREF _Toc497675005 \h </w:instrText>
-            </w:r>
-            <w:r>
-              <w:rPr>
-                <w:noProof/>
-                <w:webHidden/>
-              </w:rPr>
-            </w:r>
-            <w:r>
-              <w:rPr>
-                <w:noProof/>
-                <w:webHidden/>
-              </w:rPr>
-              <w:fldChar w:fldCharType="separate"/>
-            </w:r>
-            <w:r>
-              <w:rPr>
-                <w:noProof/>
-                <w:webHidden/>
-              </w:rPr>
-              <w:t>7</w:t>
-            </w:r>
-            <w:r>
-              <w:rPr>
-                <w:noProof/>
-                <w:webHidden/>
-              </w:rPr>
-              <w:fldChar w:fldCharType="end"/>
-            </w:r>
-          </w:hyperlink>
-        </w:p>
-        <w:p>
-          <w:pPr>
-            <w:pStyle w:val="TOC3"/>
-            <w:tabs>
-              <w:tab w:val="right" w:leader="dot" w:pos="9016"/>
-            </w:tabs>
-            <w:rPr>
-              <w:rFonts w:asciiTheme="minorHAnsi" w:eastAsiaTheme="minorEastAsia" w:hAnsiTheme="minorHAnsi" w:cstheme="minorBidi"/>
-              <w:noProof/>
-              <w:lang w:val="en-GB" w:eastAsia="en-GB"/>
-            </w:rPr>
-          </w:pPr>
-          <w:hyperlink w:anchor="_Toc497675006" w:history="1">
-            <w:r>
-              <w:rPr>
-                <w:rStyle w:val="Hyperlink"/>
-                <w:noProof/>
-              </w:rPr>
-              <w:t>4.5.2 Admin Dashboard</w:t>
-            </w:r>
-            <w:r>
-              <w:rPr>
-                <w:noProof/>
-                <w:webHidden/>
-              </w:rPr>
-              <w:tab/>
-            </w:r>
-            <w:r>
-              <w:rPr>
-                <w:noProof/>
-                <w:webHidden/>
-              </w:rPr>
-              <w:fldChar w:fldCharType="begin"/>
-            </w:r>
-            <w:r>
-              <w:rPr>
-                <w:noProof/>
-                <w:webHidden/>
-              </w:rPr>
-              <w:instrText xml:space="preserve"> PAGEREF _Toc497675006 \h </w:instrText>
+              <w:instrText xml:space="preserve"> PAGEREF _Toc497680196 \h </w:instrText>
             </w:r>
             <w:r>
               <w:rPr>
@@ -1818,13 +1890,13 @@
               <w:lang w:val="en-GB" w:eastAsia="en-GB"/>
             </w:rPr>
           </w:pPr>
-          <w:hyperlink w:anchor="_Toc497675007" w:history="1">
+          <w:hyperlink w:anchor="_Toc497680197" w:history="1">
             <w:r>
               <w:rPr>
                 <w:rStyle w:val="Hyperlink"/>
                 <w:noProof/>
               </w:rPr>
-              <w:t>4.6 Admin View All Tasks</w:t>
+              <w:t>4.7 Create Task</w:t>
             </w:r>
             <w:r>
               <w:rPr>
@@ -1845,7 +1917,7 @@
                 <w:noProof/>
                 <w:webHidden/>
               </w:rPr>
-              <w:instrText xml:space="preserve"> PAGEREF _Toc497675007 \h </w:instrText>
+              <w:instrText xml:space="preserve"> PAGEREF _Toc497680197 \h </w:instrText>
             </w:r>
             <w:r>
               <w:rPr>
@@ -1865,147 +1937,7 @@
                 <w:noProof/>
                 <w:webHidden/>
               </w:rPr>
-              <w:t>8</w:t>
-            </w:r>
-            <w:r>
-              <w:rPr>
-                <w:noProof/>
-                <w:webHidden/>
-              </w:rPr>
-              <w:fldChar w:fldCharType="end"/>
-            </w:r>
-          </w:hyperlink>
-        </w:p>
-        <w:p>
-          <w:pPr>
-            <w:pStyle w:val="TOC2"/>
-            <w:tabs>
-              <w:tab w:val="right" w:leader="dot" w:pos="9016"/>
-            </w:tabs>
-            <w:rPr>
-              <w:rFonts w:asciiTheme="minorHAnsi" w:eastAsiaTheme="minorEastAsia" w:hAnsiTheme="minorHAnsi" w:cstheme="minorBidi"/>
-              <w:noProof/>
-              <w:lang w:val="en-GB" w:eastAsia="en-GB"/>
-            </w:rPr>
-          </w:pPr>
-          <w:hyperlink w:anchor="_Toc497675008" w:history="1">
-            <w:r>
-              <w:rPr>
-                <w:rStyle w:val="Hyperlink"/>
-                <w:noProof/>
-              </w:rPr>
-              <w:t>4.7 Create Task</w:t>
-            </w:r>
-            <w:r>
-              <w:rPr>
-                <w:noProof/>
-                <w:webHidden/>
-              </w:rPr>
-              <w:tab/>
-            </w:r>
-            <w:r>
-              <w:rPr>
-                <w:noProof/>
-                <w:webHidden/>
-              </w:rPr>
-              <w:fldChar w:fldCharType="begin"/>
-            </w:r>
-            <w:r>
-              <w:rPr>
-                <w:noProof/>
-                <w:webHidden/>
-              </w:rPr>
-              <w:instrText xml:space="preserve"> PAGEREF _Toc497675008 \h </w:instrText>
-            </w:r>
-            <w:r>
-              <w:rPr>
-                <w:noProof/>
-                <w:webHidden/>
-              </w:rPr>
-            </w:r>
-            <w:r>
-              <w:rPr>
-                <w:noProof/>
-                <w:webHidden/>
-              </w:rPr>
-              <w:fldChar w:fldCharType="separate"/>
-            </w:r>
-            <w:r>
-              <w:rPr>
-                <w:noProof/>
-                <w:webHidden/>
-              </w:rPr>
               <w:t>9</w:t>
-            </w:r>
-            <w:r>
-              <w:rPr>
-                <w:noProof/>
-                <w:webHidden/>
-              </w:rPr>
-              <w:fldChar w:fldCharType="end"/>
-            </w:r>
-          </w:hyperlink>
-        </w:p>
-        <w:p>
-          <w:pPr>
-            <w:pStyle w:val="TOC1"/>
-            <w:tabs>
-              <w:tab w:val="right" w:leader="dot" w:pos="9016"/>
-            </w:tabs>
-            <w:rPr>
-              <w:rFonts w:asciiTheme="minorHAnsi" w:eastAsiaTheme="minorEastAsia" w:hAnsiTheme="minorHAnsi" w:cstheme="minorBidi"/>
-              <w:noProof/>
-              <w:lang w:val="en-GB" w:eastAsia="en-GB"/>
-            </w:rPr>
-          </w:pPr>
-          <w:hyperlink w:anchor="_Toc497675009" w:history="1">
-            <w:r>
-              <w:rPr>
-                <w:rStyle w:val="Hyperlink"/>
-                <w:noProof/>
-              </w:rPr>
-              <w:t>Bibliography</w:t>
-            </w:r>
-            <w:r>
-              <w:rPr>
-                <w:noProof/>
-                <w:webHidden/>
-              </w:rPr>
-              <w:tab/>
-            </w:r>
-            <w:r>
-              <w:rPr>
-                <w:noProof/>
-                <w:webHidden/>
-              </w:rPr>
-              <w:fldChar w:fldCharType="begin"/>
-            </w:r>
-            <w:r>
-              <w:rPr>
-                <w:noProof/>
-                <w:webHidden/>
-              </w:rPr>
-              <w:instrText xml:space="preserve"> PAGEREF _Toc497675009 \h </w:instrText>
-            </w:r>
-            <w:r>
-              <w:rPr>
-                <w:noProof/>
-                <w:webHidden/>
-              </w:rPr>
-            </w:r>
-            <w:r>
-              <w:rPr>
-                <w:noProof/>
-                <w:webHidden/>
-              </w:rPr>
-              <w:fldChar w:fldCharType="separate"/>
-            </w:r>
-            <w:r>
-              <w:rPr>
-                <w:noProof/>
-                <w:webHidden/>
-              </w:rPr>
-              <w:t>10</w:t>
             </w:r>
             <w:r>
               <w:rPr>
@@ -2060,7 +1992,7 @@
           <w:rFonts w:ascii="Times New Roman" w:hAnsi="Times New Roman" w:cs="Times New Roman"/>
         </w:rPr>
       </w:pPr>
-      <w:bookmarkStart w:id="0" w:name="_Toc497674985"/>
+      <w:bookmarkStart w:id="1" w:name="_Toc497680174"/>
       <w:r>
         <w:rPr>
           <w:rFonts w:ascii="Times New Roman" w:hAnsi="Times New Roman" w:cs="Times New Roman"/>
@@ -2074,7 +2006,7 @@
         </w:rPr>
         <w:t>Server</w:t>
       </w:r>
-      <w:bookmarkEnd w:id="0"/>
+      <w:bookmarkEnd w:id="1"/>
     </w:p>
     <w:p/>
     <w:p>
@@ -2111,7 +2043,7 @@
           <w:rFonts w:ascii="Times New Roman" w:hAnsi="Times New Roman" w:cs="Times New Roman"/>
         </w:rPr>
       </w:pPr>
-      <w:bookmarkStart w:id="1" w:name="_Toc497674986"/>
+      <w:bookmarkStart w:id="2" w:name="_Toc497680175"/>
       <w:r>
         <w:rPr>
           <w:rFonts w:ascii="Times New Roman" w:hAnsi="Times New Roman" w:cs="Times New Roman"/>
@@ -2124,7 +2056,7 @@
         </w:rPr>
         <w:t>ER Diagram</w:t>
       </w:r>
-      <w:bookmarkEnd w:id="1"/>
+      <w:bookmarkEnd w:id="2"/>
     </w:p>
     <w:p/>
     <w:p>
@@ -2280,7 +2212,7 @@
           <w:rFonts w:ascii="Times New Roman" w:hAnsi="Times New Roman" w:cs="Times New Roman"/>
         </w:rPr>
       </w:pPr>
-      <w:bookmarkStart w:id="2" w:name="_Toc497674987"/>
+      <w:bookmarkStart w:id="3" w:name="_Toc497680176"/>
       <w:r>
         <w:rPr>
           <w:rFonts w:ascii="Times New Roman" w:hAnsi="Times New Roman" w:cs="Times New Roman"/>
@@ -2294,7 +2226,7 @@
         </w:rPr>
         <w:t>Project</w:t>
       </w:r>
-      <w:bookmarkEnd w:id="2"/>
+      <w:bookmarkEnd w:id="3"/>
     </w:p>
     <w:p/>
     <w:p>
@@ -2304,7 +2236,7 @@
           <w:rFonts w:ascii="Times New Roman" w:hAnsi="Times New Roman" w:cs="Times New Roman"/>
         </w:rPr>
       </w:pPr>
-      <w:bookmarkStart w:id="3" w:name="_Toc497674988"/>
+      <w:bookmarkStart w:id="4" w:name="_Toc497680177"/>
       <w:r>
         <w:rPr>
           <w:rFonts w:ascii="Times New Roman" w:hAnsi="Times New Roman" w:cs="Times New Roman"/>
@@ -2317,7 +2249,7 @@
         </w:rPr>
         <w:t>Relational Schema</w:t>
       </w:r>
-      <w:bookmarkEnd w:id="3"/>
+      <w:bookmarkEnd w:id="4"/>
     </w:p>
     <w:p>
       <w:pPr>
@@ -2334,11 +2266,11 @@
       <w:pPr>
         <w:pStyle w:val="Heading3"/>
       </w:pPr>
-      <w:bookmarkStart w:id="4" w:name="_Toc497674989"/>
+      <w:bookmarkStart w:id="5" w:name="_Toc497680178"/>
       <w:r>
         <w:t>3.1.1 Account Table</w:t>
       </w:r>
-      <w:bookmarkEnd w:id="4"/>
+      <w:bookmarkEnd w:id="5"/>
       <w:r>
         <w:t xml:space="preserve"> </w:t>
       </w:r>
@@ -2741,11 +2673,11 @@
       <w:pPr>
         <w:pStyle w:val="Heading3"/>
       </w:pPr>
-      <w:bookmarkStart w:id="5" w:name="_Toc497674990"/>
+      <w:bookmarkStart w:id="6" w:name="_Toc497680179"/>
       <w:r>
         <w:t>3.1.2 Task Table</w:t>
       </w:r>
-      <w:bookmarkEnd w:id="5"/>
+      <w:bookmarkEnd w:id="6"/>
     </w:p>
     <w:p>
       <w:pPr>
@@ -2759,8 +2691,6 @@
         </w:rPr>
         <w:t>s</w:t>
       </w:r>
-      <w:bookmarkStart w:id="6" w:name="_GoBack"/>
-      <w:bookmarkEnd w:id="6"/>
     </w:p>
     <w:p>
       <w:pPr>
@@ -3004,14 +2934,7 @@
           <w:rFonts w:ascii="Courier New" w:hAnsi="Courier New" w:cs="Courier New"/>
           <w:sz w:val="21"/>
         </w:rPr>
-        <w:t xml:space="preserve"> DA</w:t>
-      </w:r>
-      <w:r>
-        <w:rPr>
-          <w:rFonts w:ascii="Courier New" w:hAnsi="Courier New" w:cs="Courier New"/>
-          <w:sz w:val="21"/>
-        </w:rPr>
-        <w:t>TE NOT NULL CHECK (</w:t>
+        <w:t xml:space="preserve"> DATE NOT NULL CHECK (</w:t>
       </w:r>
       <w:proofErr w:type="spellStart"/>
       <w:r>
@@ -3230,7 +3153,7 @@
       <w:pPr>
         <w:pStyle w:val="Heading3"/>
       </w:pPr>
-      <w:bookmarkStart w:id="7" w:name="_Toc497674991"/>
+      <w:bookmarkStart w:id="7" w:name="_Toc497680180"/>
       <w:r>
         <w:t>3.1.3 Bid Table</w:t>
       </w:r>
@@ -3707,7 +3630,7 @@
           <w:rFonts w:ascii="Times New Roman" w:hAnsi="Times New Roman" w:cs="Times New Roman"/>
         </w:rPr>
       </w:pPr>
-      <w:bookmarkStart w:id="8" w:name="_Toc497674992"/>
+      <w:bookmarkStart w:id="8" w:name="_Toc497680181"/>
       <w:r>
         <w:rPr>
           <w:rFonts w:ascii="Times New Roman" w:hAnsi="Times New Roman" w:cs="Times New Roman"/>
@@ -3727,7 +3650,7 @@
       <w:pPr>
         <w:pStyle w:val="Heading3"/>
       </w:pPr>
-      <w:bookmarkStart w:id="9" w:name="_Toc497674993"/>
+      <w:bookmarkStart w:id="9" w:name="_Toc497680182"/>
       <w:r>
         <w:t>3.2.1 U</w:t>
       </w:r>
@@ -4132,7 +4055,7 @@
       <w:pPr>
         <w:pStyle w:val="Heading3"/>
       </w:pPr>
-      <w:bookmarkStart w:id="10" w:name="_Toc497674994"/>
+      <w:bookmarkStart w:id="10" w:name="_Toc497680183"/>
       <w:r>
         <w:t xml:space="preserve">3.2.2 </w:t>
       </w:r>
@@ -4210,7 +4133,7 @@
       <w:pPr>
         <w:pStyle w:val="Heading3"/>
       </w:pPr>
-      <w:bookmarkStart w:id="11" w:name="_Toc497674995"/>
+      <w:bookmarkStart w:id="11" w:name="_Toc497680184"/>
       <w:r>
         <w:t xml:space="preserve">3.2.3 </w:t>
       </w:r>
@@ -4477,9 +4400,15 @@
       <w:pPr>
         <w:pStyle w:val="Heading3"/>
       </w:pPr>
-      <w:bookmarkStart w:id="12" w:name="_Toc497674996"/>
-      <w:r>
-        <w:t xml:space="preserve">3.3.3 </w:t>
+      <w:bookmarkStart w:id="12" w:name="_Toc497680185"/>
+      <w:r>
+        <w:t>3.2</w:t>
+      </w:r>
+      <w:r>
+        <w:t>.4</w:t>
+      </w:r>
+      <w:r>
+        <w:t xml:space="preserve"> </w:t>
       </w:r>
       <w:r>
         <w:t xml:space="preserve">Stored procedure for </w:t>
@@ -5328,10 +5257,16 @@
       <w:pPr>
         <w:pStyle w:val="Heading3"/>
       </w:pPr>
-      <w:bookmarkStart w:id="13" w:name="_Toc497674997"/>
+      <w:bookmarkStart w:id="13" w:name="_Toc497680186"/>
       <w:r>
         <w:lastRenderedPageBreak/>
-        <w:t>3.3.4 Update bid status trigger</w:t>
+        <w:t>3.2</w:t>
+      </w:r>
+      <w:r>
+        <w:t>.5</w:t>
+      </w:r>
+      <w:r>
+        <w:t xml:space="preserve"> Update bid status trigger</w:t>
       </w:r>
       <w:bookmarkEnd w:id="13"/>
     </w:p>
@@ -5464,9 +5399,15 @@
       <w:pPr>
         <w:pStyle w:val="Heading3"/>
       </w:pPr>
-      <w:bookmarkStart w:id="14" w:name="_Toc497674998"/>
-      <w:r>
-        <w:t xml:space="preserve">3.3.5 </w:t>
+      <w:bookmarkStart w:id="14" w:name="_Toc497680187"/>
+      <w:r>
+        <w:t>3.2</w:t>
+      </w:r>
+      <w:r>
+        <w:t>.6</w:t>
+      </w:r>
+      <w:r>
+        <w:t xml:space="preserve"> </w:t>
       </w:r>
       <w:r>
         <w:t>Popular views</w:t>
@@ -5872,40 +5813,31 @@
     </w:p>
     <w:p>
       <w:pPr>
-        <w:pStyle w:val="Heading2"/>
-        <w:rPr>
-          <w:rFonts w:ascii="Times New Roman" w:hAnsi="Times New Roman" w:cs="Times New Roman"/>
-        </w:rPr>
-      </w:pPr>
-      <w:bookmarkStart w:id="15" w:name="_Toc497674999"/>
-      <w:r>
-        <w:rPr>
-          <w:rFonts w:ascii="Times New Roman" w:hAnsi="Times New Roman" w:cs="Times New Roman"/>
-        </w:rPr>
+        <w:pStyle w:val="Heading1"/>
+      </w:pPr>
+      <w:bookmarkStart w:id="15" w:name="_Toc497680188"/>
+      <w:r>
         <w:lastRenderedPageBreak/>
         <w:t xml:space="preserve">4.0 </w:t>
       </w:r>
       <w:r>
+        <w:t>Images</w:t>
+      </w:r>
+      <w:bookmarkEnd w:id="15"/>
+    </w:p>
+    <w:p>
+      <w:pPr>
+        <w:pStyle w:val="Heading2"/>
         <w:rPr>
           <w:rFonts w:ascii="Times New Roman" w:hAnsi="Times New Roman" w:cs="Times New Roman"/>
         </w:rPr>
-        <w:t>Images</w:t>
-      </w:r>
-      <w:bookmarkEnd w:id="15"/>
+      </w:pPr>
     </w:p>
     <w:p>
       <w:pPr>
         <w:pStyle w:val="Heading2"/>
-        <w:rPr>
-          <w:rFonts w:ascii="Times New Roman" w:hAnsi="Times New Roman" w:cs="Times New Roman"/>
-        </w:rPr>
-      </w:pPr>
-    </w:p>
-    <w:p>
-      <w:pPr>
-        <w:pStyle w:val="Heading2"/>
-      </w:pPr>
-      <w:bookmarkStart w:id="16" w:name="_Toc497675000"/>
+      </w:pPr>
+      <w:bookmarkStart w:id="16" w:name="_Toc497680189"/>
       <w:r>
         <w:t>4.1 Landing Page</w:t>
       </w:r>
@@ -6042,7 +5974,7 @@
       <w:pPr>
         <w:pStyle w:val="Heading2"/>
       </w:pPr>
-      <w:bookmarkStart w:id="17" w:name="_Toc497675001"/>
+      <w:bookmarkStart w:id="17" w:name="_Toc497680190"/>
       <w:r>
         <w:lastRenderedPageBreak/>
         <w:t>4.2 Login Pag</w:t>
@@ -6115,7 +6047,7 @@
       <w:pPr>
         <w:pStyle w:val="Heading2"/>
       </w:pPr>
-      <w:bookmarkStart w:id="18" w:name="_Toc497675002"/>
+      <w:bookmarkStart w:id="18" w:name="_Toc497680191"/>
       <w:r>
         <w:t>4.3 Registration Page</w:t>
       </w:r>
@@ -6192,7 +6124,7 @@
       <w:pPr>
         <w:pStyle w:val="Heading2"/>
       </w:pPr>
-      <w:bookmarkStart w:id="19" w:name="_Toc497675003"/>
+      <w:bookmarkStart w:id="19" w:name="_Toc497680192"/>
       <w:r>
         <w:lastRenderedPageBreak/>
         <w:t>4.4 Search Page</w:t>
@@ -6262,7 +6194,7 @@
       <w:pPr>
         <w:pStyle w:val="Heading2"/>
       </w:pPr>
-      <w:bookmarkStart w:id="20" w:name="_Toc497675004"/>
+      <w:bookmarkStart w:id="20" w:name="_Toc497680193"/>
       <w:r>
         <w:t>4.5 Dashboard</w:t>
       </w:r>
@@ -6273,7 +6205,7 @@
       <w:pPr>
         <w:pStyle w:val="Heading3"/>
       </w:pPr>
-      <w:bookmarkStart w:id="21" w:name="_Toc497675005"/>
+      <w:bookmarkStart w:id="21" w:name="_Toc497680194"/>
       <w:r>
         <w:t>4.5.1 User Dashboard</w:t>
       </w:r>
@@ -6348,7 +6280,7 @@
       <w:pPr>
         <w:pStyle w:val="Heading3"/>
       </w:pPr>
-      <w:bookmarkStart w:id="22" w:name="_Toc497675006"/>
+      <w:bookmarkStart w:id="22" w:name="_Toc497680195"/>
       <w:r>
         <w:lastRenderedPageBreak/>
         <w:t>4.5.2 Admin Dashboard</w:t>
@@ -6417,7 +6349,7 @@
       <w:pPr>
         <w:pStyle w:val="Heading2"/>
       </w:pPr>
-      <w:bookmarkStart w:id="23" w:name="_Toc497675007"/>
+      <w:bookmarkStart w:id="23" w:name="_Toc497680196"/>
       <w:r>
         <w:t>4.6 Admin View All Tasks</w:t>
       </w:r>
@@ -6490,7 +6422,7 @@
       <w:pPr>
         <w:pStyle w:val="Heading2"/>
       </w:pPr>
-      <w:bookmarkStart w:id="24" w:name="_Toc497675008"/>
+      <w:bookmarkStart w:id="24" w:name="_Toc497680197"/>
       <w:r>
         <w:lastRenderedPageBreak/>
         <w:t>4.7 Create Task</w:t>
@@ -6558,82 +6490,7 @@
       <w:pPr>
         <w:spacing w:after="160" w:line="259" w:lineRule="auto"/>
       </w:pPr>
-      <w:r>
-        <w:br w:type="page"/>
-      </w:r>
-    </w:p>
-    <w:p/>
-    <w:bookmarkStart w:id="25" w:name="_Toc497675009" w:displacedByCustomXml="next"/>
-    <w:sdt>
-      <w:sdtPr>
-        <w:rPr>
-          <w:rFonts w:ascii="Times New Roman" w:eastAsiaTheme="minorHAnsi" w:hAnsi="Times New Roman" w:cs="Times New Roman"/>
-          <w:color w:val="auto"/>
-          <w:sz w:val="24"/>
-          <w:szCs w:val="24"/>
-        </w:rPr>
-        <w:id w:val="531697564"/>
-        <w:docPartObj>
-          <w:docPartGallery w:val="Bibliographies"/>
-          <w:docPartUnique/>
-        </w:docPartObj>
-      </w:sdtPr>
-      <w:sdtEndPr/>
-      <w:sdtContent>
-        <w:p>
-          <w:pPr>
-            <w:pStyle w:val="Heading1"/>
-            <w:rPr>
-              <w:rFonts w:ascii="Times New Roman" w:hAnsi="Times New Roman" w:cs="Times New Roman"/>
-            </w:rPr>
-          </w:pPr>
-          <w:r>
-            <w:rPr>
-              <w:rFonts w:ascii="Times New Roman" w:hAnsi="Times New Roman" w:cs="Times New Roman"/>
-            </w:rPr>
-            <w:t>Bibliography</w:t>
-          </w:r>
-          <w:bookmarkEnd w:id="25"/>
-        </w:p>
-        <w:sdt>
-          <w:sdtPr>
-            <w:id w:val="111145805"/>
-            <w:bibliography/>
-          </w:sdtPr>
-          <w:sdtEndPr/>
-          <w:sdtContent>
-            <w:p>
-              <w:r>
-                <w:fldChar w:fldCharType="begin"/>
-              </w:r>
-              <w:r>
-                <w:instrText xml:space="preserve"> BIBLIOGRAPHY </w:instrText>
-              </w:r>
-              <w:r>
-                <w:fldChar w:fldCharType="separate"/>
-              </w:r>
-              <w:r>
-                <w:rPr>
-                  <w:b/>
-                  <w:bCs/>
-                  <w:noProof/>
-                </w:rPr>
-                <w:t>There are no sources in the current document.</w:t>
-              </w:r>
-              <w:r>
-                <w:rPr>
-                  <w:b/>
-                  <w:bCs/>
-                  <w:noProof/>
-                </w:rPr>
-                <w:fldChar w:fldCharType="end"/>
-              </w:r>
-            </w:p>
-          </w:sdtContent>
-        </w:sdt>
-      </w:sdtContent>
-    </w:sdt>
-    <w:p/>
+    </w:p>
     <w:sectPr>
       <w:footerReference w:type="default" r:id="rId19"/>
       <w:pgSz w:w="11906" w:h="16838"/>
@@ -7811,7 +7668,7 @@
 </file>
 
 <file path=customXml/itemProps1.xml><?xml version="1.0" encoding="utf-8"?>
-<ds:datastoreItem xmlns:ds="http://schemas.openxmlformats.org/officeDocument/2006/customXml" ds:itemID="{9FEEC014-EDD5-A34E-B4F2-E3265876C47B}">
+<ds:datastoreItem xmlns:ds="http://schemas.openxmlformats.org/officeDocument/2006/customXml" ds:itemID="{AB796B6E-16CA-CA40-B358-5BE6A347A091}">
   <ds:schemaRefs>
     <ds:schemaRef ds:uri="http://schemas.openxmlformats.org/officeDocument/2006/bibliography"/>
   </ds:schemaRefs>

</xml_diff>

<commit_message>
GROUP15.docx: remove unnecessary character
</commit_message>
<xml_diff>
--- a/GROUP15.docx
+++ b/GROUP15.docx
@@ -58,8 +58,6 @@
           <w:color w:val="000000" w:themeColor="text1"/>
         </w:rPr>
       </w:pPr>
-      <w:bookmarkStart w:id="0" w:name="_GoBack"/>
-      <w:bookmarkEnd w:id="0"/>
     </w:p>
     <w:p>
       <w:pPr>
@@ -280,7 +278,7 @@
           <w:r>
             <w:fldChar w:fldCharType="separate"/>
           </w:r>
-          <w:hyperlink w:anchor="_Toc497680174" w:history="1">
+          <w:hyperlink w:anchor="_Toc497680498" w:history="1">
             <w:r>
               <w:rPr>
                 <w:rStyle w:val="Hyperlink"/>
@@ -307,7 +305,7 @@
                 <w:noProof/>
                 <w:webHidden/>
               </w:rPr>
-              <w:instrText xml:space="preserve"> PAGEREF _Toc497680174 \h </w:instrText>
+              <w:instrText xml:space="preserve"> PAGEREF _Toc497680498 \h </w:instrText>
             </w:r>
             <w:r>
               <w:rPr>
@@ -350,7 +348,7 @@
               <w:lang w:val="en-GB" w:eastAsia="en-GB"/>
             </w:rPr>
           </w:pPr>
-          <w:hyperlink w:anchor="_Toc497680175" w:history="1">
+          <w:hyperlink w:anchor="_Toc497680499" w:history="1">
             <w:r>
               <w:rPr>
                 <w:rStyle w:val="Hyperlink"/>
@@ -377,7 +375,7 @@
                 <w:noProof/>
                 <w:webHidden/>
               </w:rPr>
-              <w:instrText xml:space="preserve"> PAGEREF _Toc497680175 \h </w:instrText>
+              <w:instrText xml:space="preserve"> PAGEREF _Toc497680499 \h </w:instrText>
             </w:r>
             <w:r>
               <w:rPr>
@@ -420,7 +418,7 @@
               <w:lang w:val="en-GB" w:eastAsia="en-GB"/>
             </w:rPr>
           </w:pPr>
-          <w:hyperlink w:anchor="_Toc497680176" w:history="1">
+          <w:hyperlink w:anchor="_Toc497680500" w:history="1">
             <w:r>
               <w:rPr>
                 <w:rStyle w:val="Hyperlink"/>
@@ -447,7 +445,7 @@
                 <w:noProof/>
                 <w:webHidden/>
               </w:rPr>
-              <w:instrText xml:space="preserve"> PAGEREF _Toc497680176 \h </w:instrText>
+              <w:instrText xml:space="preserve"> PAGEREF _Toc497680500 \h </w:instrText>
             </w:r>
             <w:r>
               <w:rPr>
@@ -490,7 +488,7 @@
               <w:lang w:val="en-GB" w:eastAsia="en-GB"/>
             </w:rPr>
           </w:pPr>
-          <w:hyperlink w:anchor="_Toc497680177" w:history="1">
+          <w:hyperlink w:anchor="_Toc497680501" w:history="1">
             <w:r>
               <w:rPr>
                 <w:rStyle w:val="Hyperlink"/>
@@ -517,7 +515,7 @@
                 <w:noProof/>
                 <w:webHidden/>
               </w:rPr>
-              <w:instrText xml:space="preserve"> PAGEREF _Toc497680177 \h </w:instrText>
+              <w:instrText xml:space="preserve"> PAGEREF _Toc497680501 \h </w:instrText>
             </w:r>
             <w:r>
               <w:rPr>
@@ -560,7 +558,7 @@
               <w:lang w:val="en-GB" w:eastAsia="en-GB"/>
             </w:rPr>
           </w:pPr>
-          <w:hyperlink w:anchor="_Toc497680178" w:history="1">
+          <w:hyperlink w:anchor="_Toc497680502" w:history="1">
             <w:r>
               <w:rPr>
                 <w:rStyle w:val="Hyperlink"/>
@@ -587,7 +585,7 @@
                 <w:noProof/>
                 <w:webHidden/>
               </w:rPr>
-              <w:instrText xml:space="preserve"> PAGEREF _Toc497680178 \h </w:instrText>
+              <w:instrText xml:space="preserve"> PAGEREF _Toc497680502 \h </w:instrText>
             </w:r>
             <w:r>
               <w:rPr>
@@ -630,7 +628,7 @@
               <w:lang w:val="en-GB" w:eastAsia="en-GB"/>
             </w:rPr>
           </w:pPr>
-          <w:hyperlink w:anchor="_Toc497680179" w:history="1">
+          <w:hyperlink w:anchor="_Toc497680503" w:history="1">
             <w:r>
               <w:rPr>
                 <w:rStyle w:val="Hyperlink"/>
@@ -657,7 +655,7 @@
                 <w:noProof/>
                 <w:webHidden/>
               </w:rPr>
-              <w:instrText xml:space="preserve"> PAGEREF _Toc497680179 \h </w:instrText>
+              <w:instrText xml:space="preserve"> PAGEREF _Toc497680503 \h </w:instrText>
             </w:r>
             <w:r>
               <w:rPr>
@@ -700,7 +698,7 @@
               <w:lang w:val="en-GB" w:eastAsia="en-GB"/>
             </w:rPr>
           </w:pPr>
-          <w:hyperlink w:anchor="_Toc497680180" w:history="1">
+          <w:hyperlink w:anchor="_Toc497680504" w:history="1">
             <w:r>
               <w:rPr>
                 <w:rStyle w:val="Hyperlink"/>
@@ -727,7 +725,7 @@
                 <w:noProof/>
                 <w:webHidden/>
               </w:rPr>
-              <w:instrText xml:space="preserve"> PAGEREF _Toc497680180 \h </w:instrText>
+              <w:instrText xml:space="preserve"> PAGEREF _Toc497680504 \h </w:instrText>
             </w:r>
             <w:r>
               <w:rPr>
@@ -770,7 +768,7 @@
               <w:lang w:val="en-GB" w:eastAsia="en-GB"/>
             </w:rPr>
           </w:pPr>
-          <w:hyperlink w:anchor="_Toc497680181" w:history="1">
+          <w:hyperlink w:anchor="_Toc497680505" w:history="1">
             <w:r>
               <w:rPr>
                 <w:rStyle w:val="Hyperlink"/>
@@ -797,7 +795,7 @@
                 <w:noProof/>
                 <w:webHidden/>
               </w:rPr>
-              <w:instrText xml:space="preserve"> PAGEREF _Toc497680181 \h </w:instrText>
+              <w:instrText xml:space="preserve"> PAGEREF _Toc497680505 \h </w:instrText>
             </w:r>
             <w:r>
               <w:rPr>
@@ -840,7 +838,7 @@
               <w:lang w:val="en-GB" w:eastAsia="en-GB"/>
             </w:rPr>
           </w:pPr>
-          <w:hyperlink w:anchor="_Toc497680182" w:history="1">
+          <w:hyperlink w:anchor="_Toc497680506" w:history="1">
             <w:r>
               <w:rPr>
                 <w:rStyle w:val="Hyperlink"/>
@@ -867,7 +865,7 @@
                 <w:noProof/>
                 <w:webHidden/>
               </w:rPr>
-              <w:instrText xml:space="preserve"> PAGEREF _Toc497680182 \h </w:instrText>
+              <w:instrText xml:space="preserve"> PAGEREF _Toc497680506 \h </w:instrText>
             </w:r>
             <w:r>
               <w:rPr>
@@ -910,7 +908,7 @@
               <w:lang w:val="en-GB" w:eastAsia="en-GB"/>
             </w:rPr>
           </w:pPr>
-          <w:hyperlink w:anchor="_Toc497680183" w:history="1">
+          <w:hyperlink w:anchor="_Toc497680507" w:history="1">
             <w:r>
               <w:rPr>
                 <w:rStyle w:val="Hyperlink"/>
@@ -937,7 +935,7 @@
                 <w:noProof/>
                 <w:webHidden/>
               </w:rPr>
-              <w:instrText xml:space="preserve"> PAGEREF _Toc497680183 \h </w:instrText>
+              <w:instrText xml:space="preserve"> PAGEREF _Toc497680507 \h </w:instrText>
             </w:r>
             <w:r>
               <w:rPr>
@@ -980,7 +978,7 @@
               <w:lang w:val="en-GB" w:eastAsia="en-GB"/>
             </w:rPr>
           </w:pPr>
-          <w:hyperlink w:anchor="_Toc497680184" w:history="1">
+          <w:hyperlink w:anchor="_Toc497680508" w:history="1">
             <w:r>
               <w:rPr>
                 <w:rStyle w:val="Hyperlink"/>
@@ -1007,7 +1005,7 @@
                 <w:noProof/>
                 <w:webHidden/>
               </w:rPr>
-              <w:instrText xml:space="preserve"> PAGEREF _Toc497680184 \h </w:instrText>
+              <w:instrText xml:space="preserve"> PAGEREF _Toc497680508 \h </w:instrText>
             </w:r>
             <w:r>
               <w:rPr>
@@ -1050,7 +1048,7 @@
               <w:lang w:val="en-GB" w:eastAsia="en-GB"/>
             </w:rPr>
           </w:pPr>
-          <w:hyperlink w:anchor="_Toc497680185" w:history="1">
+          <w:hyperlink w:anchor="_Toc497680509" w:history="1">
             <w:r>
               <w:rPr>
                 <w:rStyle w:val="Hyperlink"/>
@@ -1077,7 +1075,7 @@
                 <w:noProof/>
                 <w:webHidden/>
               </w:rPr>
-              <w:instrText xml:space="preserve"> PAGEREF _Toc497680185 \h </w:instrText>
+              <w:instrText xml:space="preserve"> PAGEREF _Toc497680509 \h </w:instrText>
             </w:r>
             <w:r>
               <w:rPr>
@@ -1120,7 +1118,7 @@
               <w:lang w:val="en-GB" w:eastAsia="en-GB"/>
             </w:rPr>
           </w:pPr>
-          <w:hyperlink w:anchor="_Toc497680186" w:history="1">
+          <w:hyperlink w:anchor="_Toc497680510" w:history="1">
             <w:r>
               <w:rPr>
                 <w:rStyle w:val="Hyperlink"/>
@@ -1147,7 +1145,7 @@
                 <w:noProof/>
                 <w:webHidden/>
               </w:rPr>
-              <w:instrText xml:space="preserve"> PAGEREF _Toc497680186 \h </w:instrText>
+              <w:instrText xml:space="preserve"> PAGEREF _Toc497680510 \h </w:instrText>
             </w:r>
             <w:r>
               <w:rPr>
@@ -1190,7 +1188,7 @@
               <w:lang w:val="en-GB" w:eastAsia="en-GB"/>
             </w:rPr>
           </w:pPr>
-          <w:hyperlink w:anchor="_Toc497680187" w:history="1">
+          <w:hyperlink w:anchor="_Toc497680511" w:history="1">
             <w:r>
               <w:rPr>
                 <w:rStyle w:val="Hyperlink"/>
@@ -1217,7 +1215,7 @@
                 <w:noProof/>
                 <w:webHidden/>
               </w:rPr>
-              <w:instrText xml:space="preserve"> PAGEREF _Toc497680187 \h </w:instrText>
+              <w:instrText xml:space="preserve"> PAGEREF _Toc497680511 \h </w:instrText>
             </w:r>
             <w:r>
               <w:rPr>
@@ -1260,7 +1258,7 @@
               <w:lang w:val="en-GB" w:eastAsia="en-GB"/>
             </w:rPr>
           </w:pPr>
-          <w:hyperlink w:anchor="_Toc497680188" w:history="1">
+          <w:hyperlink w:anchor="_Toc497680512" w:history="1">
             <w:r>
               <w:rPr>
                 <w:rStyle w:val="Hyperlink"/>
@@ -1287,7 +1285,7 @@
                 <w:noProof/>
                 <w:webHidden/>
               </w:rPr>
-              <w:instrText xml:space="preserve"> PAGEREF _Toc497680188 \h </w:instrText>
+              <w:instrText xml:space="preserve"> PAGEREF _Toc497680512 \h </w:instrText>
             </w:r>
             <w:r>
               <w:rPr>
@@ -1330,7 +1328,7 @@
               <w:lang w:val="en-GB" w:eastAsia="en-GB"/>
             </w:rPr>
           </w:pPr>
-          <w:hyperlink w:anchor="_Toc497680189" w:history="1">
+          <w:hyperlink w:anchor="_Toc497680513" w:history="1">
             <w:r>
               <w:rPr>
                 <w:rStyle w:val="Hyperlink"/>
@@ -1357,7 +1355,7 @@
                 <w:noProof/>
                 <w:webHidden/>
               </w:rPr>
-              <w:instrText xml:space="preserve"> PAGEREF _Toc497680189 \h </w:instrText>
+              <w:instrText xml:space="preserve"> PAGEREF _Toc497680513 \h </w:instrText>
             </w:r>
             <w:r>
               <w:rPr>
@@ -1400,7 +1398,7 @@
               <w:lang w:val="en-GB" w:eastAsia="en-GB"/>
             </w:rPr>
           </w:pPr>
-          <w:hyperlink w:anchor="_Toc497680190" w:history="1">
+          <w:hyperlink w:anchor="_Toc497680514" w:history="1">
             <w:r>
               <w:rPr>
                 <w:rStyle w:val="Hyperlink"/>
@@ -1427,7 +1425,7 @@
                 <w:noProof/>
                 <w:webHidden/>
               </w:rPr>
-              <w:instrText xml:space="preserve"> PAGEREF _Toc497680190 \h </w:instrText>
+              <w:instrText xml:space="preserve"> PAGEREF _Toc497680514 \h </w:instrText>
             </w:r>
             <w:r>
               <w:rPr>
@@ -1470,7 +1468,7 @@
               <w:lang w:val="en-GB" w:eastAsia="en-GB"/>
             </w:rPr>
           </w:pPr>
-          <w:hyperlink w:anchor="_Toc497680191" w:history="1">
+          <w:hyperlink w:anchor="_Toc497680515" w:history="1">
             <w:r>
               <w:rPr>
                 <w:rStyle w:val="Hyperlink"/>
@@ -1497,7 +1495,7 @@
                 <w:noProof/>
                 <w:webHidden/>
               </w:rPr>
-              <w:instrText xml:space="preserve"> PAGEREF _Toc497680191 \h </w:instrText>
+              <w:instrText xml:space="preserve"> PAGEREF _Toc497680515 \h </w:instrText>
             </w:r>
             <w:r>
               <w:rPr>
@@ -1540,7 +1538,7 @@
               <w:lang w:val="en-GB" w:eastAsia="en-GB"/>
             </w:rPr>
           </w:pPr>
-          <w:hyperlink w:anchor="_Toc497680192" w:history="1">
+          <w:hyperlink w:anchor="_Toc497680516" w:history="1">
             <w:r>
               <w:rPr>
                 <w:rStyle w:val="Hyperlink"/>
@@ -1567,7 +1565,7 @@
                 <w:noProof/>
                 <w:webHidden/>
               </w:rPr>
-              <w:instrText xml:space="preserve"> PAGEREF _Toc497680192 \h </w:instrText>
+              <w:instrText xml:space="preserve"> PAGEREF _Toc497680516 \h </w:instrText>
             </w:r>
             <w:r>
               <w:rPr>
@@ -1610,7 +1608,7 @@
               <w:lang w:val="en-GB" w:eastAsia="en-GB"/>
             </w:rPr>
           </w:pPr>
-          <w:hyperlink w:anchor="_Toc497680193" w:history="1">
+          <w:hyperlink w:anchor="_Toc497680517" w:history="1">
             <w:r>
               <w:rPr>
                 <w:rStyle w:val="Hyperlink"/>
@@ -1637,7 +1635,7 @@
                 <w:noProof/>
                 <w:webHidden/>
               </w:rPr>
-              <w:instrText xml:space="preserve"> PAGEREF _Toc497680193 \h </w:instrText>
+              <w:instrText xml:space="preserve"> PAGEREF _Toc497680517 \h </w:instrText>
             </w:r>
             <w:r>
               <w:rPr>
@@ -1680,7 +1678,7 @@
               <w:lang w:val="en-GB" w:eastAsia="en-GB"/>
             </w:rPr>
           </w:pPr>
-          <w:hyperlink w:anchor="_Toc497680194" w:history="1">
+          <w:hyperlink w:anchor="_Toc497680518" w:history="1">
             <w:r>
               <w:rPr>
                 <w:rStyle w:val="Hyperlink"/>
@@ -1707,7 +1705,7 @@
                 <w:noProof/>
                 <w:webHidden/>
               </w:rPr>
-              <w:instrText xml:space="preserve"> PAGEREF _Toc497680194 \h </w:instrText>
+              <w:instrText xml:space="preserve"> PAGEREF _Toc497680518 \h </w:instrText>
             </w:r>
             <w:r>
               <w:rPr>
@@ -1750,7 +1748,7 @@
               <w:lang w:val="en-GB" w:eastAsia="en-GB"/>
             </w:rPr>
           </w:pPr>
-          <w:hyperlink w:anchor="_Toc497680195" w:history="1">
+          <w:hyperlink w:anchor="_Toc497680519" w:history="1">
             <w:r>
               <w:rPr>
                 <w:rStyle w:val="Hyperlink"/>
@@ -1777,7 +1775,7 @@
                 <w:noProof/>
                 <w:webHidden/>
               </w:rPr>
-              <w:instrText xml:space="preserve"> PAGEREF _Toc497680195 \h </w:instrText>
+              <w:instrText xml:space="preserve"> PAGEREF _Toc497680519 \h </w:instrText>
             </w:r>
             <w:r>
               <w:rPr>
@@ -1820,7 +1818,7 @@
               <w:lang w:val="en-GB" w:eastAsia="en-GB"/>
             </w:rPr>
           </w:pPr>
-          <w:hyperlink w:anchor="_Toc497680196" w:history="1">
+          <w:hyperlink w:anchor="_Toc497680520" w:history="1">
             <w:r>
               <w:rPr>
                 <w:rStyle w:val="Hyperlink"/>
@@ -1847,7 +1845,7 @@
                 <w:noProof/>
                 <w:webHidden/>
               </w:rPr>
-              <w:instrText xml:space="preserve"> PAGEREF _Toc497680196 \h </w:instrText>
+              <w:instrText xml:space="preserve"> PAGEREF _Toc497680520 \h </w:instrText>
             </w:r>
             <w:r>
               <w:rPr>
@@ -1890,7 +1888,7 @@
               <w:lang w:val="en-GB" w:eastAsia="en-GB"/>
             </w:rPr>
           </w:pPr>
-          <w:hyperlink w:anchor="_Toc497680197" w:history="1">
+          <w:hyperlink w:anchor="_Toc497680521" w:history="1">
             <w:r>
               <w:rPr>
                 <w:rStyle w:val="Hyperlink"/>
@@ -1917,7 +1915,7 @@
                 <w:noProof/>
                 <w:webHidden/>
               </w:rPr>
-              <w:instrText xml:space="preserve"> PAGEREF _Toc497680197 \h </w:instrText>
+              <w:instrText xml:space="preserve"> PAGEREF _Toc497680521 \h </w:instrText>
             </w:r>
             <w:r>
               <w:rPr>
@@ -1967,6 +1965,8 @@
       <w:r>
         <w:br w:type="page"/>
       </w:r>
+      <w:bookmarkStart w:id="0" w:name="_GoBack"/>
+      <w:bookmarkEnd w:id="0"/>
     </w:p>
     <w:p>
       <w:pPr>
@@ -1992,7 +1992,7 @@
           <w:rFonts w:ascii="Times New Roman" w:hAnsi="Times New Roman" w:cs="Times New Roman"/>
         </w:rPr>
       </w:pPr>
-      <w:bookmarkStart w:id="1" w:name="_Toc497680174"/>
+      <w:bookmarkStart w:id="1" w:name="_Toc497680498"/>
       <w:r>
         <w:rPr>
           <w:rFonts w:ascii="Times New Roman" w:hAnsi="Times New Roman" w:cs="Times New Roman"/>
@@ -2043,7 +2043,7 @@
           <w:rFonts w:ascii="Times New Roman" w:hAnsi="Times New Roman" w:cs="Times New Roman"/>
         </w:rPr>
       </w:pPr>
-      <w:bookmarkStart w:id="2" w:name="_Toc497680175"/>
+      <w:bookmarkStart w:id="2" w:name="_Toc497680499"/>
       <w:r>
         <w:rPr>
           <w:rFonts w:ascii="Times New Roman" w:hAnsi="Times New Roman" w:cs="Times New Roman"/>
@@ -2212,7 +2212,7 @@
           <w:rFonts w:ascii="Times New Roman" w:hAnsi="Times New Roman" w:cs="Times New Roman"/>
         </w:rPr>
       </w:pPr>
-      <w:bookmarkStart w:id="3" w:name="_Toc497680176"/>
+      <w:bookmarkStart w:id="3" w:name="_Toc497680500"/>
       <w:r>
         <w:rPr>
           <w:rFonts w:ascii="Times New Roman" w:hAnsi="Times New Roman" w:cs="Times New Roman"/>
@@ -2236,7 +2236,7 @@
           <w:rFonts w:ascii="Times New Roman" w:hAnsi="Times New Roman" w:cs="Times New Roman"/>
         </w:rPr>
       </w:pPr>
-      <w:bookmarkStart w:id="4" w:name="_Toc497680177"/>
+      <w:bookmarkStart w:id="4" w:name="_Toc497680501"/>
       <w:r>
         <w:rPr>
           <w:rFonts w:ascii="Times New Roman" w:hAnsi="Times New Roman" w:cs="Times New Roman"/>
@@ -2266,7 +2266,7 @@
       <w:pPr>
         <w:pStyle w:val="Heading3"/>
       </w:pPr>
-      <w:bookmarkStart w:id="5" w:name="_Toc497680178"/>
+      <w:bookmarkStart w:id="5" w:name="_Toc497680502"/>
       <w:r>
         <w:t>3.1.1 Account Table</w:t>
       </w:r>
@@ -2673,25 +2673,13 @@
       <w:pPr>
         <w:pStyle w:val="Heading3"/>
       </w:pPr>
-      <w:bookmarkStart w:id="6" w:name="_Toc497680179"/>
+      <w:bookmarkStart w:id="6" w:name="_Toc497680503"/>
       <w:r>
         <w:t>3.1.2 Task Table</w:t>
       </w:r>
       <w:bookmarkEnd w:id="6"/>
     </w:p>
-    <w:p>
-      <w:pPr>
-        <w:rPr>
-          <w:sz w:val="21"/>
-        </w:rPr>
-      </w:pPr>
-      <w:r>
-        <w:rPr>
-          <w:sz w:val="21"/>
-        </w:rPr>
-        <w:t>s</w:t>
-      </w:r>
-    </w:p>
+    <w:p/>
     <w:p>
       <w:pPr>
         <w:rPr>
@@ -3153,7 +3141,7 @@
       <w:pPr>
         <w:pStyle w:val="Heading3"/>
       </w:pPr>
-      <w:bookmarkStart w:id="7" w:name="_Toc497680180"/>
+      <w:bookmarkStart w:id="7" w:name="_Toc497680504"/>
       <w:r>
         <w:t>3.1.3 Bid Table</w:t>
       </w:r>
@@ -3630,7 +3618,7 @@
           <w:rFonts w:ascii="Times New Roman" w:hAnsi="Times New Roman" w:cs="Times New Roman"/>
         </w:rPr>
       </w:pPr>
-      <w:bookmarkStart w:id="8" w:name="_Toc497680181"/>
+      <w:bookmarkStart w:id="8" w:name="_Toc497680505"/>
       <w:r>
         <w:rPr>
           <w:rFonts w:ascii="Times New Roman" w:hAnsi="Times New Roman" w:cs="Times New Roman"/>
@@ -3650,7 +3638,7 @@
       <w:pPr>
         <w:pStyle w:val="Heading3"/>
       </w:pPr>
-      <w:bookmarkStart w:id="9" w:name="_Toc497680182"/>
+      <w:bookmarkStart w:id="9" w:name="_Toc497680506"/>
       <w:r>
         <w:t>3.2.1 U</w:t>
       </w:r>
@@ -4055,7 +4043,7 @@
       <w:pPr>
         <w:pStyle w:val="Heading3"/>
       </w:pPr>
-      <w:bookmarkStart w:id="10" w:name="_Toc497680183"/>
+      <w:bookmarkStart w:id="10" w:name="_Toc497680507"/>
       <w:r>
         <w:t xml:space="preserve">3.2.2 </w:t>
       </w:r>
@@ -4133,7 +4121,7 @@
       <w:pPr>
         <w:pStyle w:val="Heading3"/>
       </w:pPr>
-      <w:bookmarkStart w:id="11" w:name="_Toc497680184"/>
+      <w:bookmarkStart w:id="11" w:name="_Toc497680508"/>
       <w:r>
         <w:t xml:space="preserve">3.2.3 </w:t>
       </w:r>
@@ -4400,7 +4388,7 @@
       <w:pPr>
         <w:pStyle w:val="Heading3"/>
       </w:pPr>
-      <w:bookmarkStart w:id="12" w:name="_Toc497680185"/>
+      <w:bookmarkStart w:id="12" w:name="_Toc497680509"/>
       <w:r>
         <w:t>3.2</w:t>
       </w:r>
@@ -5257,7 +5245,7 @@
       <w:pPr>
         <w:pStyle w:val="Heading3"/>
       </w:pPr>
-      <w:bookmarkStart w:id="13" w:name="_Toc497680186"/>
+      <w:bookmarkStart w:id="13" w:name="_Toc497680510"/>
       <w:r>
         <w:lastRenderedPageBreak/>
         <w:t>3.2</w:t>
@@ -5399,7 +5387,7 @@
       <w:pPr>
         <w:pStyle w:val="Heading3"/>
       </w:pPr>
-      <w:bookmarkStart w:id="14" w:name="_Toc497680187"/>
+      <w:bookmarkStart w:id="14" w:name="_Toc497680511"/>
       <w:r>
         <w:t>3.2</w:t>
       </w:r>
@@ -5815,7 +5803,7 @@
       <w:pPr>
         <w:pStyle w:val="Heading1"/>
       </w:pPr>
-      <w:bookmarkStart w:id="15" w:name="_Toc497680188"/>
+      <w:bookmarkStart w:id="15" w:name="_Toc497680512"/>
       <w:r>
         <w:lastRenderedPageBreak/>
         <w:t xml:space="preserve">4.0 </w:t>
@@ -5837,7 +5825,7 @@
       <w:pPr>
         <w:pStyle w:val="Heading2"/>
       </w:pPr>
-      <w:bookmarkStart w:id="16" w:name="_Toc497680189"/>
+      <w:bookmarkStart w:id="16" w:name="_Toc497680513"/>
       <w:r>
         <w:t>4.1 Landing Page</w:t>
       </w:r>
@@ -5974,7 +5962,7 @@
       <w:pPr>
         <w:pStyle w:val="Heading2"/>
       </w:pPr>
-      <w:bookmarkStart w:id="17" w:name="_Toc497680190"/>
+      <w:bookmarkStart w:id="17" w:name="_Toc497680514"/>
       <w:r>
         <w:lastRenderedPageBreak/>
         <w:t>4.2 Login Pag</w:t>
@@ -6047,7 +6035,7 @@
       <w:pPr>
         <w:pStyle w:val="Heading2"/>
       </w:pPr>
-      <w:bookmarkStart w:id="18" w:name="_Toc497680191"/>
+      <w:bookmarkStart w:id="18" w:name="_Toc497680515"/>
       <w:r>
         <w:t>4.3 Registration Page</w:t>
       </w:r>
@@ -6124,7 +6112,7 @@
       <w:pPr>
         <w:pStyle w:val="Heading2"/>
       </w:pPr>
-      <w:bookmarkStart w:id="19" w:name="_Toc497680192"/>
+      <w:bookmarkStart w:id="19" w:name="_Toc497680516"/>
       <w:r>
         <w:lastRenderedPageBreak/>
         <w:t>4.4 Search Page</w:t>
@@ -6194,7 +6182,7 @@
       <w:pPr>
         <w:pStyle w:val="Heading2"/>
       </w:pPr>
-      <w:bookmarkStart w:id="20" w:name="_Toc497680193"/>
+      <w:bookmarkStart w:id="20" w:name="_Toc497680517"/>
       <w:r>
         <w:t>4.5 Dashboard</w:t>
       </w:r>
@@ -6205,7 +6193,7 @@
       <w:pPr>
         <w:pStyle w:val="Heading3"/>
       </w:pPr>
-      <w:bookmarkStart w:id="21" w:name="_Toc497680194"/>
+      <w:bookmarkStart w:id="21" w:name="_Toc497680518"/>
       <w:r>
         <w:t>4.5.1 User Dashboard</w:t>
       </w:r>
@@ -6280,7 +6268,7 @@
       <w:pPr>
         <w:pStyle w:val="Heading3"/>
       </w:pPr>
-      <w:bookmarkStart w:id="22" w:name="_Toc497680195"/>
+      <w:bookmarkStart w:id="22" w:name="_Toc497680519"/>
       <w:r>
         <w:lastRenderedPageBreak/>
         <w:t>4.5.2 Admin Dashboard</w:t>
@@ -6349,7 +6337,7 @@
       <w:pPr>
         <w:pStyle w:val="Heading2"/>
       </w:pPr>
-      <w:bookmarkStart w:id="23" w:name="_Toc497680196"/>
+      <w:bookmarkStart w:id="23" w:name="_Toc497680520"/>
       <w:r>
         <w:t>4.6 Admin View All Tasks</w:t>
       </w:r>
@@ -6422,7 +6410,7 @@
       <w:pPr>
         <w:pStyle w:val="Heading2"/>
       </w:pPr>
-      <w:bookmarkStart w:id="24" w:name="_Toc497680197"/>
+      <w:bookmarkStart w:id="24" w:name="_Toc497680521"/>
       <w:r>
         <w:lastRenderedPageBreak/>
         <w:t>4.7 Create Task</w:t>
@@ -7668,7 +7656,7 @@
 </file>
 
 <file path=customXml/itemProps1.xml><?xml version="1.0" encoding="utf-8"?>
-<ds:datastoreItem xmlns:ds="http://schemas.openxmlformats.org/officeDocument/2006/customXml" ds:itemID="{AB796B6E-16CA-CA40-B358-5BE6A347A091}">
+<ds:datastoreItem xmlns:ds="http://schemas.openxmlformats.org/officeDocument/2006/customXml" ds:itemID="{9FA62F11-2B45-4E49-9C68-D9EE01003373}">
   <ds:schemaRefs>
     <ds:schemaRef ds:uri="http://schemas.openxmlformats.org/officeDocument/2006/bibliography"/>
   </ds:schemaRefs>

</xml_diff>

<commit_message>
Renaming and updating report documents
</commit_message>
<xml_diff>
--- a/GROUP15.docx
+++ b/GROUP15.docx
@@ -278,7 +278,7 @@
           <w:r>
             <w:fldChar w:fldCharType="separate"/>
           </w:r>
-          <w:hyperlink w:anchor="_Toc497680498" w:history="1">
+          <w:hyperlink w:anchor="_Toc497728760" w:history="1">
             <w:r>
               <w:rPr>
                 <w:rStyle w:val="Hyperlink"/>
@@ -305,7 +305,7 @@
                 <w:noProof/>
                 <w:webHidden/>
               </w:rPr>
-              <w:instrText xml:space="preserve"> PAGEREF _Toc497680498 \h </w:instrText>
+              <w:instrText xml:space="preserve"> PAGEREF _Toc497728760 \h </w:instrText>
             </w:r>
             <w:r>
               <w:rPr>
@@ -348,7 +348,7 @@
               <w:lang w:val="en-GB" w:eastAsia="en-GB"/>
             </w:rPr>
           </w:pPr>
-          <w:hyperlink w:anchor="_Toc497680499" w:history="1">
+          <w:hyperlink w:anchor="_Toc497728761" w:history="1">
             <w:r>
               <w:rPr>
                 <w:rStyle w:val="Hyperlink"/>
@@ -375,7 +375,7 @@
                 <w:noProof/>
                 <w:webHidden/>
               </w:rPr>
-              <w:instrText xml:space="preserve"> PAGEREF _Toc497680499 \h </w:instrText>
+              <w:instrText xml:space="preserve"> PAGEREF _Toc497728761 \h </w:instrText>
             </w:r>
             <w:r>
               <w:rPr>
@@ -418,7 +418,7 @@
               <w:lang w:val="en-GB" w:eastAsia="en-GB"/>
             </w:rPr>
           </w:pPr>
-          <w:hyperlink w:anchor="_Toc497680500" w:history="1">
+          <w:hyperlink w:anchor="_Toc497728762" w:history="1">
             <w:r>
               <w:rPr>
                 <w:rStyle w:val="Hyperlink"/>
@@ -445,7 +445,7 @@
                 <w:noProof/>
                 <w:webHidden/>
               </w:rPr>
-              <w:instrText xml:space="preserve"> PAGEREF _Toc497680500 \h </w:instrText>
+              <w:instrText xml:space="preserve"> PAGEREF _Toc497728762 \h </w:instrText>
             </w:r>
             <w:r>
               <w:rPr>
@@ -488,7 +488,7 @@
               <w:lang w:val="en-GB" w:eastAsia="en-GB"/>
             </w:rPr>
           </w:pPr>
-          <w:hyperlink w:anchor="_Toc497680501" w:history="1">
+          <w:hyperlink w:anchor="_Toc497728763" w:history="1">
             <w:r>
               <w:rPr>
                 <w:rStyle w:val="Hyperlink"/>
@@ -515,7 +515,7 @@
                 <w:noProof/>
                 <w:webHidden/>
               </w:rPr>
-              <w:instrText xml:space="preserve"> PAGEREF _Toc497680501 \h </w:instrText>
+              <w:instrText xml:space="preserve"> PAGEREF _Toc497728763 \h </w:instrText>
             </w:r>
             <w:r>
               <w:rPr>
@@ -558,7 +558,7 @@
               <w:lang w:val="en-GB" w:eastAsia="en-GB"/>
             </w:rPr>
           </w:pPr>
-          <w:hyperlink w:anchor="_Toc497680502" w:history="1">
+          <w:hyperlink w:anchor="_Toc497728764" w:history="1">
             <w:r>
               <w:rPr>
                 <w:rStyle w:val="Hyperlink"/>
@@ -585,7 +585,7 @@
                 <w:noProof/>
                 <w:webHidden/>
               </w:rPr>
-              <w:instrText xml:space="preserve"> PAGEREF _Toc497680502 \h </w:instrText>
+              <w:instrText xml:space="preserve"> PAGEREF _Toc497728764 \h </w:instrText>
             </w:r>
             <w:r>
               <w:rPr>
@@ -628,7 +628,7 @@
               <w:lang w:val="en-GB" w:eastAsia="en-GB"/>
             </w:rPr>
           </w:pPr>
-          <w:hyperlink w:anchor="_Toc497680503" w:history="1">
+          <w:hyperlink w:anchor="_Toc497728765" w:history="1">
             <w:r>
               <w:rPr>
                 <w:rStyle w:val="Hyperlink"/>
@@ -655,7 +655,7 @@
                 <w:noProof/>
                 <w:webHidden/>
               </w:rPr>
-              <w:instrText xml:space="preserve"> PAGEREF _Toc497680503 \h </w:instrText>
+              <w:instrText xml:space="preserve"> PAGEREF _Toc497728765 \h </w:instrText>
             </w:r>
             <w:r>
               <w:rPr>
@@ -698,7 +698,7 @@
               <w:lang w:val="en-GB" w:eastAsia="en-GB"/>
             </w:rPr>
           </w:pPr>
-          <w:hyperlink w:anchor="_Toc497680504" w:history="1">
+          <w:hyperlink w:anchor="_Toc497728766" w:history="1">
             <w:r>
               <w:rPr>
                 <w:rStyle w:val="Hyperlink"/>
@@ -725,7 +725,7 @@
                 <w:noProof/>
                 <w:webHidden/>
               </w:rPr>
-              <w:instrText xml:space="preserve"> PAGEREF _Toc497680504 \h </w:instrText>
+              <w:instrText xml:space="preserve"> PAGEREF _Toc497728766 \h </w:instrText>
             </w:r>
             <w:r>
               <w:rPr>
@@ -768,7 +768,7 @@
               <w:lang w:val="en-GB" w:eastAsia="en-GB"/>
             </w:rPr>
           </w:pPr>
-          <w:hyperlink w:anchor="_Toc497680505" w:history="1">
+          <w:hyperlink w:anchor="_Toc497728767" w:history="1">
             <w:r>
               <w:rPr>
                 <w:rStyle w:val="Hyperlink"/>
@@ -795,7 +795,7 @@
                 <w:noProof/>
                 <w:webHidden/>
               </w:rPr>
-              <w:instrText xml:space="preserve"> PAGEREF _Toc497680505 \h </w:instrText>
+              <w:instrText xml:space="preserve"> PAGEREF _Toc497728767 \h </w:instrText>
             </w:r>
             <w:r>
               <w:rPr>
@@ -838,7 +838,7 @@
               <w:lang w:val="en-GB" w:eastAsia="en-GB"/>
             </w:rPr>
           </w:pPr>
-          <w:hyperlink w:anchor="_Toc497680506" w:history="1">
+          <w:hyperlink w:anchor="_Toc497728768" w:history="1">
             <w:r>
               <w:rPr>
                 <w:rStyle w:val="Hyperlink"/>
@@ -865,7 +865,7 @@
                 <w:noProof/>
                 <w:webHidden/>
               </w:rPr>
-              <w:instrText xml:space="preserve"> PAGEREF _Toc497680506 \h </w:instrText>
+              <w:instrText xml:space="preserve"> PAGEREF _Toc497728768 \h </w:instrText>
             </w:r>
             <w:r>
               <w:rPr>
@@ -908,7 +908,7 @@
               <w:lang w:val="en-GB" w:eastAsia="en-GB"/>
             </w:rPr>
           </w:pPr>
-          <w:hyperlink w:anchor="_Toc497680507" w:history="1">
+          <w:hyperlink w:anchor="_Toc497728769" w:history="1">
             <w:r>
               <w:rPr>
                 <w:rStyle w:val="Hyperlink"/>
@@ -935,7 +935,7 @@
                 <w:noProof/>
                 <w:webHidden/>
               </w:rPr>
-              <w:instrText xml:space="preserve"> PAGEREF _Toc497680507 \h </w:instrText>
+              <w:instrText xml:space="preserve"> PAGEREF _Toc497728769 \h </w:instrText>
             </w:r>
             <w:r>
               <w:rPr>
@@ -978,7 +978,7 @@
               <w:lang w:val="en-GB" w:eastAsia="en-GB"/>
             </w:rPr>
           </w:pPr>
-          <w:hyperlink w:anchor="_Toc497680508" w:history="1">
+          <w:hyperlink w:anchor="_Toc497728770" w:history="1">
             <w:r>
               <w:rPr>
                 <w:rStyle w:val="Hyperlink"/>
@@ -1005,7 +1005,7 @@
                 <w:noProof/>
                 <w:webHidden/>
               </w:rPr>
-              <w:instrText xml:space="preserve"> PAGEREF _Toc497680508 \h </w:instrText>
+              <w:instrText xml:space="preserve"> PAGEREF _Toc497728770 \h </w:instrText>
             </w:r>
             <w:r>
               <w:rPr>
@@ -1048,7 +1048,7 @@
               <w:lang w:val="en-GB" w:eastAsia="en-GB"/>
             </w:rPr>
           </w:pPr>
-          <w:hyperlink w:anchor="_Toc497680509" w:history="1">
+          <w:hyperlink w:anchor="_Toc497728771" w:history="1">
             <w:r>
               <w:rPr>
                 <w:rStyle w:val="Hyperlink"/>
@@ -1075,7 +1075,7 @@
                 <w:noProof/>
                 <w:webHidden/>
               </w:rPr>
-              <w:instrText xml:space="preserve"> PAGEREF _Toc497680509 \h </w:instrText>
+              <w:instrText xml:space="preserve"> PAGEREF _Toc497728771 \h </w:instrText>
             </w:r>
             <w:r>
               <w:rPr>
@@ -1118,7 +1118,7 @@
               <w:lang w:val="en-GB" w:eastAsia="en-GB"/>
             </w:rPr>
           </w:pPr>
-          <w:hyperlink w:anchor="_Toc497680510" w:history="1">
+          <w:hyperlink w:anchor="_Toc497728772" w:history="1">
             <w:r>
               <w:rPr>
                 <w:rStyle w:val="Hyperlink"/>
@@ -1145,7 +1145,7 @@
                 <w:noProof/>
                 <w:webHidden/>
               </w:rPr>
-              <w:instrText xml:space="preserve"> PAGEREF _Toc497680510 \h </w:instrText>
+              <w:instrText xml:space="preserve"> PAGEREF _Toc497728772 \h </w:instrText>
             </w:r>
             <w:r>
               <w:rPr>
@@ -1188,7 +1188,7 @@
               <w:lang w:val="en-GB" w:eastAsia="en-GB"/>
             </w:rPr>
           </w:pPr>
-          <w:hyperlink w:anchor="_Toc497680511" w:history="1">
+          <w:hyperlink w:anchor="_Toc497728773" w:history="1">
             <w:r>
               <w:rPr>
                 <w:rStyle w:val="Hyperlink"/>
@@ -1215,7 +1215,7 @@
                 <w:noProof/>
                 <w:webHidden/>
               </w:rPr>
-              <w:instrText xml:space="preserve"> PAGEREF _Toc497680511 \h </w:instrText>
+              <w:instrText xml:space="preserve"> PAGEREF _Toc497728773 \h </w:instrText>
             </w:r>
             <w:r>
               <w:rPr>
@@ -1258,7 +1258,7 @@
               <w:lang w:val="en-GB" w:eastAsia="en-GB"/>
             </w:rPr>
           </w:pPr>
-          <w:hyperlink w:anchor="_Toc497680512" w:history="1">
+          <w:hyperlink w:anchor="_Toc497728774" w:history="1">
             <w:r>
               <w:rPr>
                 <w:rStyle w:val="Hyperlink"/>
@@ -1285,7 +1285,7 @@
                 <w:noProof/>
                 <w:webHidden/>
               </w:rPr>
-              <w:instrText xml:space="preserve"> PAGEREF _Toc497680512 \h </w:instrText>
+              <w:instrText xml:space="preserve"> PAGEREF _Toc497728774 \h </w:instrText>
             </w:r>
             <w:r>
               <w:rPr>
@@ -1328,7 +1328,7 @@
               <w:lang w:val="en-GB" w:eastAsia="en-GB"/>
             </w:rPr>
           </w:pPr>
-          <w:hyperlink w:anchor="_Toc497680513" w:history="1">
+          <w:hyperlink w:anchor="_Toc497728775" w:history="1">
             <w:r>
               <w:rPr>
                 <w:rStyle w:val="Hyperlink"/>
@@ -1355,7 +1355,7 @@
                 <w:noProof/>
                 <w:webHidden/>
               </w:rPr>
-              <w:instrText xml:space="preserve"> PAGEREF _Toc497680513 \h </w:instrText>
+              <w:instrText xml:space="preserve"> PAGEREF _Toc497728775 \h </w:instrText>
             </w:r>
             <w:r>
               <w:rPr>
@@ -1398,7 +1398,7 @@
               <w:lang w:val="en-GB" w:eastAsia="en-GB"/>
             </w:rPr>
           </w:pPr>
-          <w:hyperlink w:anchor="_Toc497680514" w:history="1">
+          <w:hyperlink w:anchor="_Toc497728776" w:history="1">
             <w:r>
               <w:rPr>
                 <w:rStyle w:val="Hyperlink"/>
@@ -1425,7 +1425,7 @@
                 <w:noProof/>
                 <w:webHidden/>
               </w:rPr>
-              <w:instrText xml:space="preserve"> PAGEREF _Toc497680514 \h </w:instrText>
+              <w:instrText xml:space="preserve"> PAGEREF _Toc497728776 \h </w:instrText>
             </w:r>
             <w:r>
               <w:rPr>
@@ -1468,7 +1468,7 @@
               <w:lang w:val="en-GB" w:eastAsia="en-GB"/>
             </w:rPr>
           </w:pPr>
-          <w:hyperlink w:anchor="_Toc497680515" w:history="1">
+          <w:hyperlink w:anchor="_Toc497728777" w:history="1">
             <w:r>
               <w:rPr>
                 <w:rStyle w:val="Hyperlink"/>
@@ -1495,7 +1495,7 @@
                 <w:noProof/>
                 <w:webHidden/>
               </w:rPr>
-              <w:instrText xml:space="preserve"> PAGEREF _Toc497680515 \h </w:instrText>
+              <w:instrText xml:space="preserve"> PAGEREF _Toc497728777 \h </w:instrText>
             </w:r>
             <w:r>
               <w:rPr>
@@ -1538,7 +1538,7 @@
               <w:lang w:val="en-GB" w:eastAsia="en-GB"/>
             </w:rPr>
           </w:pPr>
-          <w:hyperlink w:anchor="_Toc497680516" w:history="1">
+          <w:hyperlink w:anchor="_Toc497728778" w:history="1">
             <w:r>
               <w:rPr>
                 <w:rStyle w:val="Hyperlink"/>
@@ -1565,7 +1565,7 @@
                 <w:noProof/>
                 <w:webHidden/>
               </w:rPr>
-              <w:instrText xml:space="preserve"> PAGEREF _Toc497680516 \h </w:instrText>
+              <w:instrText xml:space="preserve"> PAGEREF _Toc497728778 \h </w:instrText>
             </w:r>
             <w:r>
               <w:rPr>
@@ -1608,7 +1608,7 @@
               <w:lang w:val="en-GB" w:eastAsia="en-GB"/>
             </w:rPr>
           </w:pPr>
-          <w:hyperlink w:anchor="_Toc497680517" w:history="1">
+          <w:hyperlink w:anchor="_Toc497728779" w:history="1">
             <w:r>
               <w:rPr>
                 <w:rStyle w:val="Hyperlink"/>
@@ -1635,7 +1635,7 @@
                 <w:noProof/>
                 <w:webHidden/>
               </w:rPr>
-              <w:instrText xml:space="preserve"> PAGEREF _Toc497680517 \h </w:instrText>
+              <w:instrText xml:space="preserve"> PAGEREF _Toc497728779 \h </w:instrText>
             </w:r>
             <w:r>
               <w:rPr>
@@ -1678,7 +1678,7 @@
               <w:lang w:val="en-GB" w:eastAsia="en-GB"/>
             </w:rPr>
           </w:pPr>
-          <w:hyperlink w:anchor="_Toc497680518" w:history="1">
+          <w:hyperlink w:anchor="_Toc497728780" w:history="1">
             <w:r>
               <w:rPr>
                 <w:rStyle w:val="Hyperlink"/>
@@ -1705,7 +1705,7 @@
                 <w:noProof/>
                 <w:webHidden/>
               </w:rPr>
-              <w:instrText xml:space="preserve"> PAGEREF _Toc497680518 \h </w:instrText>
+              <w:instrText xml:space="preserve"> PAGEREF _Toc497728780 \h </w:instrText>
             </w:r>
             <w:r>
               <w:rPr>
@@ -1748,7 +1748,7 @@
               <w:lang w:val="en-GB" w:eastAsia="en-GB"/>
             </w:rPr>
           </w:pPr>
-          <w:hyperlink w:anchor="_Toc497680519" w:history="1">
+          <w:hyperlink w:anchor="_Toc497728781" w:history="1">
             <w:r>
               <w:rPr>
                 <w:rStyle w:val="Hyperlink"/>
@@ -1775,7 +1775,7 @@
                 <w:noProof/>
                 <w:webHidden/>
               </w:rPr>
-              <w:instrText xml:space="preserve"> PAGEREF _Toc497680519 \h </w:instrText>
+              <w:instrText xml:space="preserve"> PAGEREF _Toc497728781 \h </w:instrText>
             </w:r>
             <w:r>
               <w:rPr>
@@ -1818,7 +1818,7 @@
               <w:lang w:val="en-GB" w:eastAsia="en-GB"/>
             </w:rPr>
           </w:pPr>
-          <w:hyperlink w:anchor="_Toc497680520" w:history="1">
+          <w:hyperlink w:anchor="_Toc497728782" w:history="1">
             <w:r>
               <w:rPr>
                 <w:rStyle w:val="Hyperlink"/>
@@ -1845,7 +1845,7 @@
                 <w:noProof/>
                 <w:webHidden/>
               </w:rPr>
-              <w:instrText xml:space="preserve"> PAGEREF _Toc497680520 \h </w:instrText>
+              <w:instrText xml:space="preserve"> PAGEREF _Toc497728782 \h </w:instrText>
             </w:r>
             <w:r>
               <w:rPr>
@@ -1888,7 +1888,7 @@
               <w:lang w:val="en-GB" w:eastAsia="en-GB"/>
             </w:rPr>
           </w:pPr>
-          <w:hyperlink w:anchor="_Toc497680521" w:history="1">
+          <w:hyperlink w:anchor="_Toc497728783" w:history="1">
             <w:r>
               <w:rPr>
                 <w:rStyle w:val="Hyperlink"/>
@@ -1915,7 +1915,7 @@
                 <w:noProof/>
                 <w:webHidden/>
               </w:rPr>
-              <w:instrText xml:space="preserve"> PAGEREF _Toc497680521 \h </w:instrText>
+              <w:instrText xml:space="preserve"> PAGEREF _Toc497728783 \h </w:instrText>
             </w:r>
             <w:r>
               <w:rPr>
@@ -1965,8 +1965,6 @@
       <w:r>
         <w:br w:type="page"/>
       </w:r>
-      <w:bookmarkStart w:id="0" w:name="_GoBack"/>
-      <w:bookmarkEnd w:id="0"/>
     </w:p>
     <w:p>
       <w:pPr>
@@ -1984,6 +1982,8 @@
           <w:docGrid w:linePitch="360"/>
         </w:sectPr>
       </w:pPr>
+      <w:bookmarkStart w:id="0" w:name="_GoBack"/>
+      <w:bookmarkEnd w:id="0"/>
     </w:p>
     <w:p>
       <w:pPr>
@@ -1992,7 +1992,7 @@
           <w:rFonts w:ascii="Times New Roman" w:hAnsi="Times New Roman" w:cs="Times New Roman"/>
         </w:rPr>
       </w:pPr>
-      <w:bookmarkStart w:id="1" w:name="_Toc497680498"/>
+      <w:bookmarkStart w:id="1" w:name="_Toc497728760"/>
       <w:r>
         <w:rPr>
           <w:rFonts w:ascii="Times New Roman" w:hAnsi="Times New Roman" w:cs="Times New Roman"/>
@@ -2043,7 +2043,7 @@
           <w:rFonts w:ascii="Times New Roman" w:hAnsi="Times New Roman" w:cs="Times New Roman"/>
         </w:rPr>
       </w:pPr>
-      <w:bookmarkStart w:id="2" w:name="_Toc497680499"/>
+      <w:bookmarkStart w:id="2" w:name="_Toc497728761"/>
       <w:r>
         <w:rPr>
           <w:rFonts w:ascii="Times New Roman" w:hAnsi="Times New Roman" w:cs="Times New Roman"/>
@@ -2212,7 +2212,7 @@
           <w:rFonts w:ascii="Times New Roman" w:hAnsi="Times New Roman" w:cs="Times New Roman"/>
         </w:rPr>
       </w:pPr>
-      <w:bookmarkStart w:id="3" w:name="_Toc497680500"/>
+      <w:bookmarkStart w:id="3" w:name="_Toc497728762"/>
       <w:r>
         <w:rPr>
           <w:rFonts w:ascii="Times New Roman" w:hAnsi="Times New Roman" w:cs="Times New Roman"/>
@@ -2236,7 +2236,7 @@
           <w:rFonts w:ascii="Times New Roman" w:hAnsi="Times New Roman" w:cs="Times New Roman"/>
         </w:rPr>
       </w:pPr>
-      <w:bookmarkStart w:id="4" w:name="_Toc497680501"/>
+      <w:bookmarkStart w:id="4" w:name="_Toc497728763"/>
       <w:r>
         <w:rPr>
           <w:rFonts w:ascii="Times New Roman" w:hAnsi="Times New Roman" w:cs="Times New Roman"/>
@@ -2266,7 +2266,7 @@
       <w:pPr>
         <w:pStyle w:val="Heading3"/>
       </w:pPr>
-      <w:bookmarkStart w:id="5" w:name="_Toc497680502"/>
+      <w:bookmarkStart w:id="5" w:name="_Toc497728764"/>
       <w:r>
         <w:t>3.1.1 Account Table</w:t>
       </w:r>
@@ -2673,7 +2673,7 @@
       <w:pPr>
         <w:pStyle w:val="Heading3"/>
       </w:pPr>
-      <w:bookmarkStart w:id="6" w:name="_Toc497680503"/>
+      <w:bookmarkStart w:id="6" w:name="_Toc497728765"/>
       <w:r>
         <w:t>3.1.2 Task Table</w:t>
       </w:r>
@@ -3141,7 +3141,7 @@
       <w:pPr>
         <w:pStyle w:val="Heading3"/>
       </w:pPr>
-      <w:bookmarkStart w:id="7" w:name="_Toc497680504"/>
+      <w:bookmarkStart w:id="7" w:name="_Toc497728766"/>
       <w:r>
         <w:t>3.1.3 Bid Table</w:t>
       </w:r>
@@ -3618,7 +3618,7 @@
           <w:rFonts w:ascii="Times New Roman" w:hAnsi="Times New Roman" w:cs="Times New Roman"/>
         </w:rPr>
       </w:pPr>
-      <w:bookmarkStart w:id="8" w:name="_Toc497680505"/>
+      <w:bookmarkStart w:id="8" w:name="_Toc497728767"/>
       <w:r>
         <w:rPr>
           <w:rFonts w:ascii="Times New Roman" w:hAnsi="Times New Roman" w:cs="Times New Roman"/>
@@ -3638,7 +3638,7 @@
       <w:pPr>
         <w:pStyle w:val="Heading3"/>
       </w:pPr>
-      <w:bookmarkStart w:id="9" w:name="_Toc497680506"/>
+      <w:bookmarkStart w:id="9" w:name="_Toc497728768"/>
       <w:r>
         <w:t>3.2.1 U</w:t>
       </w:r>
@@ -4043,7 +4043,7 @@
       <w:pPr>
         <w:pStyle w:val="Heading3"/>
       </w:pPr>
-      <w:bookmarkStart w:id="10" w:name="_Toc497680507"/>
+      <w:bookmarkStart w:id="10" w:name="_Toc497728769"/>
       <w:r>
         <w:t xml:space="preserve">3.2.2 </w:t>
       </w:r>
@@ -4121,7 +4121,7 @@
       <w:pPr>
         <w:pStyle w:val="Heading3"/>
       </w:pPr>
-      <w:bookmarkStart w:id="11" w:name="_Toc497680508"/>
+      <w:bookmarkStart w:id="11" w:name="_Toc497728770"/>
       <w:r>
         <w:t xml:space="preserve">3.2.3 </w:t>
       </w:r>
@@ -4388,7 +4388,7 @@
       <w:pPr>
         <w:pStyle w:val="Heading3"/>
       </w:pPr>
-      <w:bookmarkStart w:id="12" w:name="_Toc497680509"/>
+      <w:bookmarkStart w:id="12" w:name="_Toc497728771"/>
       <w:r>
         <w:t>3.2</w:t>
       </w:r>
@@ -5245,7 +5245,7 @@
       <w:pPr>
         <w:pStyle w:val="Heading3"/>
       </w:pPr>
-      <w:bookmarkStart w:id="13" w:name="_Toc497680510"/>
+      <w:bookmarkStart w:id="13" w:name="_Toc497728772"/>
       <w:r>
         <w:lastRenderedPageBreak/>
         <w:t>3.2</w:t>
@@ -5387,7 +5387,7 @@
       <w:pPr>
         <w:pStyle w:val="Heading3"/>
       </w:pPr>
-      <w:bookmarkStart w:id="14" w:name="_Toc497680511"/>
+      <w:bookmarkStart w:id="14" w:name="_Toc497728773"/>
       <w:r>
         <w:t>3.2</w:t>
       </w:r>
@@ -5803,7 +5803,7 @@
       <w:pPr>
         <w:pStyle w:val="Heading1"/>
       </w:pPr>
-      <w:bookmarkStart w:id="15" w:name="_Toc497680512"/>
+      <w:bookmarkStart w:id="15" w:name="_Toc497728774"/>
       <w:r>
         <w:lastRenderedPageBreak/>
         <w:t xml:space="preserve">4.0 </w:t>
@@ -5825,7 +5825,7 @@
       <w:pPr>
         <w:pStyle w:val="Heading2"/>
       </w:pPr>
-      <w:bookmarkStart w:id="16" w:name="_Toc497680513"/>
+      <w:bookmarkStart w:id="16" w:name="_Toc497728775"/>
       <w:r>
         <w:t>4.1 Landing Page</w:t>
       </w:r>
@@ -5962,7 +5962,7 @@
       <w:pPr>
         <w:pStyle w:val="Heading2"/>
       </w:pPr>
-      <w:bookmarkStart w:id="17" w:name="_Toc497680514"/>
+      <w:bookmarkStart w:id="17" w:name="_Toc497728776"/>
       <w:r>
         <w:lastRenderedPageBreak/>
         <w:t>4.2 Login Pag</w:t>
@@ -6035,7 +6035,7 @@
       <w:pPr>
         <w:pStyle w:val="Heading2"/>
       </w:pPr>
-      <w:bookmarkStart w:id="18" w:name="_Toc497680515"/>
+      <w:bookmarkStart w:id="18" w:name="_Toc497728777"/>
       <w:r>
         <w:t>4.3 Registration Page</w:t>
       </w:r>
@@ -6112,7 +6112,7 @@
       <w:pPr>
         <w:pStyle w:val="Heading2"/>
       </w:pPr>
-      <w:bookmarkStart w:id="19" w:name="_Toc497680516"/>
+      <w:bookmarkStart w:id="19" w:name="_Toc497728778"/>
       <w:r>
         <w:lastRenderedPageBreak/>
         <w:t>4.4 Search Page</w:t>
@@ -6182,7 +6182,7 @@
       <w:pPr>
         <w:pStyle w:val="Heading2"/>
       </w:pPr>
-      <w:bookmarkStart w:id="20" w:name="_Toc497680517"/>
+      <w:bookmarkStart w:id="20" w:name="_Toc497728779"/>
       <w:r>
         <w:t>4.5 Dashboard</w:t>
       </w:r>
@@ -6193,7 +6193,7 @@
       <w:pPr>
         <w:pStyle w:val="Heading3"/>
       </w:pPr>
-      <w:bookmarkStart w:id="21" w:name="_Toc497680518"/>
+      <w:bookmarkStart w:id="21" w:name="_Toc497728780"/>
       <w:r>
         <w:t>4.5.1 User Dashboard</w:t>
       </w:r>
@@ -6268,7 +6268,7 @@
       <w:pPr>
         <w:pStyle w:val="Heading3"/>
       </w:pPr>
-      <w:bookmarkStart w:id="22" w:name="_Toc497680519"/>
+      <w:bookmarkStart w:id="22" w:name="_Toc497728781"/>
       <w:r>
         <w:lastRenderedPageBreak/>
         <w:t>4.5.2 Admin Dashboard</w:t>
@@ -6283,10 +6283,10 @@
           <w:lang w:val="en-GB" w:eastAsia="zh-CN"/>
         </w:rPr>
         <w:drawing>
-          <wp:inline distT="0" distB="0" distL="0" distR="0" wp14:anchorId="32EA29D4" wp14:editId="623FF278">
-            <wp:extent cx="5720715" cy="3256915"/>
-            <wp:effectExtent l="0" t="0" r="0" b="0"/>
-            <wp:docPr id="14" name="Picture 14" descr="/Users/khorshaoliang/Desktop/Screen Shot 2017-11-05 at 7.47.52 PM.png"/>
+          <wp:inline distT="0" distB="0" distL="0" distR="0" wp14:anchorId="177DF53A" wp14:editId="573B86FD">
+            <wp:extent cx="5729605" cy="3263900"/>
+            <wp:effectExtent l="0" t="0" r="10795" b="12700"/>
+            <wp:docPr id="1" name="Picture 1" descr="/Users/khorshaoliang/Desktop/Screen Shot 2017-11-06 at 10.49.42 AM.png"/>
             <wp:cNvGraphicFramePr>
               <a:graphicFrameLocks xmlns:a="http://schemas.openxmlformats.org/drawingml/2006/main" noChangeAspect="1"/>
             </wp:cNvGraphicFramePr>
@@ -6294,7 +6294,7 @@
               <a:graphicData uri="http://schemas.openxmlformats.org/drawingml/2006/picture">
                 <pic:pic xmlns:pic="http://schemas.openxmlformats.org/drawingml/2006/picture">
                   <pic:nvPicPr>
-                    <pic:cNvPr id="0" name="Picture 7" descr="/Users/khorshaoliang/Desktop/Screen Shot 2017-11-05 at 7.47.52 PM.png"/>
+                    <pic:cNvPr id="0" name="Picture 1" descr="/Users/khorshaoliang/Desktop/Screen Shot 2017-11-06 at 10.49.42 AM.png"/>
                     <pic:cNvPicPr>
                       <a:picLocks noChangeAspect="1" noChangeArrowheads="1"/>
                     </pic:cNvPicPr>
@@ -6315,7 +6315,7 @@
                   <pic:spPr bwMode="auto">
                     <a:xfrm>
                       <a:off x="0" y="0"/>
-                      <a:ext cx="5720715" cy="3256915"/>
+                      <a:ext cx="5729605" cy="3263900"/>
                     </a:xfrm>
                     <a:prstGeom prst="rect">
                       <a:avLst/>
@@ -6337,7 +6337,7 @@
       <w:pPr>
         <w:pStyle w:val="Heading2"/>
       </w:pPr>
-      <w:bookmarkStart w:id="23" w:name="_Toc497680520"/>
+      <w:bookmarkStart w:id="23" w:name="_Toc497728782"/>
       <w:r>
         <w:t>4.6 Admin View All Tasks</w:t>
       </w:r>
@@ -6410,7 +6410,7 @@
       <w:pPr>
         <w:pStyle w:val="Heading2"/>
       </w:pPr>
-      <w:bookmarkStart w:id="24" w:name="_Toc497680521"/>
+      <w:bookmarkStart w:id="24" w:name="_Toc497728783"/>
       <w:r>
         <w:lastRenderedPageBreak/>
         <w:t>4.7 Create Task</w:t>
@@ -6616,7 +6616,7 @@
           <w:rPr>
             <w:noProof/>
           </w:rPr>
-          <w:t>2</w:t>
+          <w:t>5</w:t>
         </w:r>
         <w:r>
           <w:rPr>
@@ -7656,7 +7656,7 @@
 </file>
 
 <file path=customXml/itemProps1.xml><?xml version="1.0" encoding="utf-8"?>
-<ds:datastoreItem xmlns:ds="http://schemas.openxmlformats.org/officeDocument/2006/customXml" ds:itemID="{9FA62F11-2B45-4E49-9C68-D9EE01003373}">
+<ds:datastoreItem xmlns:ds="http://schemas.openxmlformats.org/officeDocument/2006/customXml" ds:itemID="{ADBC7B01-88F3-5F44-A42C-10E3DAD1D4DD}">
   <ds:schemaRefs>
     <ds:schemaRef ds:uri="http://schemas.openxmlformats.org/officeDocument/2006/bibliography"/>
   </ds:schemaRefs>

</xml_diff>